<commit_message>
updated with latest topics
</commit_message>
<xml_diff>
--- a/Angular Interview Answers.docx
+++ b/Angular Interview Answers.docx
@@ -62,21 +62,7 @@
         <w:rPr>
           <w:lang w:val="en-US"/>
         </w:rPr>
-        <w:t xml:space="preserve">Angular is a JavaScript framework which allows you to </w:t>
-      </w:r>
-      <w:proofErr w:type="gramStart"/>
-      <w:r>
-        <w:rPr>
-          <w:lang w:val="en-US"/>
-        </w:rPr>
-        <w:t>create  reactive</w:t>
-      </w:r>
-      <w:proofErr w:type="gramEnd"/>
-      <w:r>
-        <w:rPr>
-          <w:lang w:val="en-US"/>
-        </w:rPr>
-        <w:t xml:space="preserve"> single-page-applications. It allows us to display dynamic data using typescript file</w:t>
+        <w:t>Angular is a JavaScript framework which allows you to create  reactive single-page-applications. It allows us to display dynamic data using typescript file</w:t>
       </w:r>
     </w:p>
     <w:p>
@@ -94,21 +80,7 @@
         <w:rPr>
           <w:lang w:val="en-US"/>
         </w:rPr>
-        <w:t xml:space="preserve">We can navigate around to multiple modules/functionalities in a single page html file. URL changes but it is same </w:t>
-      </w:r>
-      <w:proofErr w:type="gramStart"/>
-      <w:r>
-        <w:rPr>
-          <w:lang w:val="en-US"/>
-        </w:rPr>
-        <w:t>page(</w:t>
-      </w:r>
-      <w:proofErr w:type="gramEnd"/>
-      <w:r>
-        <w:rPr>
-          <w:lang w:val="en-US"/>
-        </w:rPr>
-        <w:t>one single html). It gives the user very reactive experience. Very fast. Java scripts changes DOM, DOM changes which changes html in browser.</w:t>
+        <w:t>We can navigate around to multiple modules/functionalities in a single page html file. URL changes but it is same page(one single html). It gives the user very reactive experience. Very fast. Java scripts changes DOM, DOM changes which changes html in browser.</w:t>
       </w:r>
     </w:p>
     <w:p>
@@ -144,29 +116,7 @@
         <w:rPr>
           <w:lang w:val="en-US"/>
         </w:rPr>
-        <w:t xml:space="preserve"> It is used to bundle up the angular cli.5) It has </w:t>
-      </w:r>
-      <w:proofErr w:type="spellStart"/>
-      <w:proofErr w:type="gramStart"/>
-      <w:r>
-        <w:rPr>
-          <w:lang w:val="en-US"/>
-        </w:rPr>
-        <w:t>npm</w:t>
-      </w:r>
-      <w:proofErr w:type="spellEnd"/>
-      <w:r>
-        <w:rPr>
-          <w:lang w:val="en-US"/>
-        </w:rPr>
-        <w:t>(</w:t>
-      </w:r>
-      <w:proofErr w:type="gramEnd"/>
-      <w:r>
-        <w:rPr>
-          <w:lang w:val="en-US"/>
-        </w:rPr>
-        <w:t>node package manager) which gives dependencies</w:t>
+        <w:t xml:space="preserve"> It is used to bundle up the angular cli.5) It has npm(node package manager) which gives dependencies</w:t>
       </w:r>
     </w:p>
     <w:p>
@@ -184,43 +134,7 @@
         <w:rPr>
           <w:lang w:val="en-US"/>
         </w:rPr>
-        <w:t xml:space="preserve">Node </w:t>
-      </w:r>
-      <w:proofErr w:type="spellStart"/>
-      <w:r>
-        <w:rPr>
-          <w:lang w:val="en-US"/>
-        </w:rPr>
-        <w:t>js</w:t>
-      </w:r>
-      <w:proofErr w:type="spellEnd"/>
-      <w:r>
-        <w:rPr>
-          <w:lang w:val="en-US"/>
-        </w:rPr>
-        <w:t xml:space="preserve"> has </w:t>
-      </w:r>
-      <w:proofErr w:type="spellStart"/>
-      <w:proofErr w:type="gramStart"/>
-      <w:r>
-        <w:rPr>
-          <w:lang w:val="en-US"/>
-        </w:rPr>
-        <w:t>npm</w:t>
-      </w:r>
-      <w:proofErr w:type="spellEnd"/>
-      <w:r>
-        <w:rPr>
-          <w:lang w:val="en-US"/>
-        </w:rPr>
-        <w:t>(</w:t>
-      </w:r>
-      <w:proofErr w:type="gramEnd"/>
-      <w:r>
-        <w:rPr>
-          <w:lang w:val="en-US"/>
-        </w:rPr>
-        <w:t>node package manager) which gives dependencies</w:t>
+        <w:t>Node js has npm(node package manager) which gives dependencies</w:t>
       </w:r>
     </w:p>
     <w:p>
@@ -256,16 +170,8 @@
         <w:rPr>
           <w:lang w:val="en-US"/>
         </w:rPr>
-        <w:t xml:space="preserve">Ng </w:t>
-      </w:r>
-      <w:proofErr w:type="gramStart"/>
-      <w:r>
-        <w:rPr>
-          <w:lang w:val="en-US"/>
-        </w:rPr>
-        <w:t>serve</w:t>
-      </w:r>
-      <w:proofErr w:type="gramEnd"/>
+        <w:t>Ng serve</w:t>
+      </w:r>
     </w:p>
     <w:p>
       <w:pPr>
@@ -282,18 +188,8 @@
         <w:rPr>
           <w:lang w:val="en-US"/>
         </w:rPr>
-        <w:t xml:space="preserve">In </w:t>
-      </w:r>
-      <w:proofErr w:type="spellStart"/>
-      <w:proofErr w:type="gramStart"/>
-      <w:r>
-        <w:rPr>
-          <w:lang w:val="en-US"/>
-        </w:rPr>
-        <w:t>package.json</w:t>
-      </w:r>
-      <w:proofErr w:type="spellEnd"/>
-      <w:proofErr w:type="gramEnd"/>
+        <w:t>In package.json</w:t>
+      </w:r>
     </w:p>
     <w:p>
       <w:pPr>
@@ -400,63 +296,7 @@
         <w:rPr>
           <w:lang w:val="en-US"/>
         </w:rPr>
-        <w:t xml:space="preserve">It is a directive given by angular. It gives us bidirectional data binding. In input text if we give </w:t>
-      </w:r>
-      <w:proofErr w:type="spellStart"/>
-      <w:r>
-        <w:rPr>
-          <w:lang w:val="en-US"/>
-        </w:rPr>
-        <w:t>ngModel</w:t>
-      </w:r>
-      <w:proofErr w:type="spellEnd"/>
-      <w:r>
-        <w:rPr>
-          <w:lang w:val="en-US"/>
-        </w:rPr>
-        <w:t>=”name</w:t>
-      </w:r>
-      <w:proofErr w:type="gramStart"/>
-      <w:r>
-        <w:rPr>
-          <w:lang w:val="en-US"/>
-        </w:rPr>
-        <w:t>” ,</w:t>
-      </w:r>
-      <w:proofErr w:type="gramEnd"/>
-      <w:r>
-        <w:rPr>
-          <w:lang w:val="en-US"/>
-        </w:rPr>
-        <w:t xml:space="preserve"> it will update name in </w:t>
-      </w:r>
-      <w:proofErr w:type="spellStart"/>
-      <w:r>
-        <w:rPr>
-          <w:lang w:val="en-US"/>
-        </w:rPr>
-        <w:t>ts</w:t>
-      </w:r>
-      <w:proofErr w:type="spellEnd"/>
-      <w:r>
-        <w:rPr>
-          <w:lang w:val="en-US"/>
-        </w:rPr>
-        <w:t xml:space="preserve"> file and update html based on </w:t>
-      </w:r>
-      <w:proofErr w:type="spellStart"/>
-      <w:r>
-        <w:rPr>
-          <w:lang w:val="en-US"/>
-        </w:rPr>
-        <w:t>ts</w:t>
-      </w:r>
-      <w:proofErr w:type="spellEnd"/>
-      <w:r>
-        <w:rPr>
-          <w:lang w:val="en-US"/>
-        </w:rPr>
-        <w:t xml:space="preserve"> file</w:t>
+        <w:t>It is a directive given by angular. It gives us bidirectional data binding. In input text if we give ngModel=”name” , it will update name in ts file and update html based on ts file</w:t>
       </w:r>
     </w:p>
     <w:p>
@@ -470,19 +310,11 @@
           <w:lang w:val="en-US"/>
         </w:rPr>
       </w:pPr>
-      <w:proofErr w:type="spellStart"/>
-      <w:r>
-        <w:rPr>
-          <w:lang w:val="en-US"/>
-        </w:rPr>
-        <w:t>FormsModule</w:t>
-      </w:r>
-      <w:proofErr w:type="spellEnd"/>
-      <w:r>
-        <w:rPr>
-          <w:lang w:val="en-US"/>
-        </w:rPr>
-        <w:t xml:space="preserve"> from angular/forms</w:t>
+      <w:r>
+        <w:rPr>
+          <w:lang w:val="en-US"/>
+        </w:rPr>
+        <w:t>FormsModule from angular/forms</w:t>
       </w:r>
     </w:p>
     <w:p>
@@ -500,21 +332,7 @@
         <w:rPr>
           <w:lang w:val="en-US"/>
         </w:rPr>
-        <w:t xml:space="preserve">It is a super set of java script. Types, classes, Interfaces. It doesn’t run in browser. It compiled to </w:t>
-      </w:r>
-      <w:proofErr w:type="spellStart"/>
-      <w:r>
-        <w:rPr>
-          <w:lang w:val="en-US"/>
-        </w:rPr>
-        <w:t>javascript</w:t>
-      </w:r>
-      <w:proofErr w:type="spellEnd"/>
-      <w:r>
-        <w:rPr>
-          <w:lang w:val="en-US"/>
-        </w:rPr>
-        <w:t xml:space="preserve"> through cli. Java script is run in browser.</w:t>
+        <w:t>It is a super set of java script. Types, classes, Interfaces. It doesn’t run in browser. It compiled to javascript through cli. Java script is run in browser.</w:t>
       </w:r>
     </w:p>
     <w:p>
@@ -532,71 +350,19 @@
         <w:rPr>
           <w:lang w:val="en-US"/>
         </w:rPr>
-        <w:t xml:space="preserve">Bootstrap is used for better styling. </w:t>
-      </w:r>
-      <w:proofErr w:type="spellStart"/>
-      <w:r>
-        <w:rPr>
-          <w:lang w:val="en-US"/>
-        </w:rPr>
-        <w:t>Cmd</w:t>
-      </w:r>
-      <w:proofErr w:type="spellEnd"/>
-      <w:r>
-        <w:rPr>
-          <w:lang w:val="en-US"/>
-        </w:rPr>
-        <w:t xml:space="preserve"> to install: </w:t>
-      </w:r>
-      <w:proofErr w:type="spellStart"/>
-      <w:r>
-        <w:rPr>
-          <w:lang w:val="en-US"/>
-        </w:rPr>
-        <w:t>npm</w:t>
-      </w:r>
-      <w:proofErr w:type="spellEnd"/>
-      <w:r>
-        <w:rPr>
-          <w:lang w:val="en-US"/>
-        </w:rPr>
-        <w:t xml:space="preserve"> install --save bootstrap@</w:t>
-      </w:r>
-      <w:proofErr w:type="gramStart"/>
-      <w:r>
-        <w:rPr>
-          <w:lang w:val="en-US"/>
-        </w:rPr>
-        <w:t>3</w:t>
-      </w:r>
-      <w:r>
-        <w:rPr>
-          <w:lang w:val="en-US"/>
-        </w:rPr>
-        <w:t xml:space="preserve"> .</w:t>
-      </w:r>
-      <w:proofErr w:type="gramEnd"/>
-      <w:r>
-        <w:rPr>
-          <w:lang w:val="en-US"/>
-        </w:rPr>
-        <w:t xml:space="preserve"> configure it to </w:t>
-      </w:r>
-      <w:proofErr w:type="spellStart"/>
-      <w:proofErr w:type="gramStart"/>
-      <w:r>
-        <w:rPr>
-          <w:lang w:val="en-US"/>
-        </w:rPr>
-        <w:t>angular.json</w:t>
-      </w:r>
-      <w:proofErr w:type="spellEnd"/>
-      <w:proofErr w:type="gramEnd"/>
-      <w:r>
-        <w:rPr>
-          <w:lang w:val="en-US"/>
-        </w:rPr>
-        <w:t xml:space="preserve"> in styles block. To check if bootstrap is applied, inspect-sources-style.css-u can see bootstrap in comments.</w:t>
+        <w:t xml:space="preserve">Bootstrap is used for better styling. Cmd to install: </w:t>
+      </w:r>
+      <w:r>
+        <w:rPr>
+          <w:lang w:val="en-US"/>
+        </w:rPr>
+        <w:t>npm install --save bootstrap@3</w:t>
+      </w:r>
+      <w:r>
+        <w:rPr>
+          <w:lang w:val="en-US"/>
+        </w:rPr>
+        <w:t xml:space="preserve"> . configure it to angular.json in styles block. To check if bootstrap is applied, inspect-sources-style.css-u can see bootstrap in comments.</w:t>
       </w:r>
     </w:p>
     <w:p>
@@ -614,49 +380,7 @@
         <w:rPr>
           <w:lang w:val="en-US"/>
         </w:rPr>
-        <w:t xml:space="preserve">Server initiates </w:t>
-      </w:r>
-      <w:proofErr w:type="gramStart"/>
-      <w:r>
-        <w:rPr>
-          <w:lang w:val="en-US"/>
-        </w:rPr>
-        <w:t>index.html  where</w:t>
-      </w:r>
-      <w:proofErr w:type="gramEnd"/>
-      <w:r>
-        <w:rPr>
-          <w:lang w:val="en-US"/>
-        </w:rPr>
-        <w:t xml:space="preserve"> in the body we have app-root which is a selector of  </w:t>
-      </w:r>
-      <w:proofErr w:type="spellStart"/>
-      <w:r>
-        <w:rPr>
-          <w:lang w:val="en-US"/>
-        </w:rPr>
-        <w:t>app.component</w:t>
-      </w:r>
-      <w:proofErr w:type="spellEnd"/>
-      <w:r>
-        <w:rPr>
-          <w:lang w:val="en-US"/>
-        </w:rPr>
-        <w:t xml:space="preserve">. If u view the page-source, u can see scripts imported. They r imported by cli as bundles when we use serve cmd. These script imports have our code. First code executed is </w:t>
-      </w:r>
-      <w:proofErr w:type="spellStart"/>
-      <w:r>
-        <w:rPr>
-          <w:lang w:val="en-US"/>
-        </w:rPr>
-        <w:t>main.ts</w:t>
-      </w:r>
-      <w:proofErr w:type="spellEnd"/>
-      <w:r>
-        <w:rPr>
-          <w:lang w:val="en-US"/>
-        </w:rPr>
-        <w:t xml:space="preserve"> code.</w:t>
+        <w:t>Server initiates index.html  where in the body we have app-root which is a selector of  app.component. If u view the page-source, u can see scripts imported. They r imported by cli as bundles when we use serve cmd. These script imports have our code. First code executed is main.ts code.</w:t>
       </w:r>
     </w:p>
     <w:p>
@@ -674,49 +398,7 @@
         <w:rPr>
           <w:lang w:val="en-US"/>
         </w:rPr>
-        <w:t xml:space="preserve">Angular gets started then first code file it reads is </w:t>
-      </w:r>
-      <w:proofErr w:type="spellStart"/>
-      <w:r>
-        <w:rPr>
-          <w:lang w:val="en-US"/>
-        </w:rPr>
-        <w:t>main.ts</w:t>
-      </w:r>
-      <w:proofErr w:type="spellEnd"/>
-      <w:r>
-        <w:rPr>
-          <w:lang w:val="en-US"/>
-        </w:rPr>
-        <w:t xml:space="preserve"> file, in this file we mentioned </w:t>
-      </w:r>
-      <w:proofErr w:type="spellStart"/>
-      <w:r>
-        <w:rPr>
-          <w:lang w:val="en-US"/>
-        </w:rPr>
-        <w:t>AppModule</w:t>
-      </w:r>
-      <w:proofErr w:type="spellEnd"/>
-      <w:r>
-        <w:rPr>
-          <w:lang w:val="en-US"/>
-        </w:rPr>
-        <w:t xml:space="preserve"> which refers to App component. </w:t>
-      </w:r>
-      <w:proofErr w:type="gramStart"/>
-      <w:r>
-        <w:rPr>
-          <w:lang w:val="en-US"/>
-        </w:rPr>
-        <w:t>So</w:t>
-      </w:r>
-      <w:proofErr w:type="gramEnd"/>
-      <w:r>
-        <w:rPr>
-          <w:lang w:val="en-US"/>
-        </w:rPr>
-        <w:t xml:space="preserve"> App component rendered.</w:t>
+        <w:t>Angular gets started then first code file it reads is main.ts file, in this file we mentioned AppModule which refers to App component. So App component rendered.</w:t>
       </w:r>
     </w:p>
     <w:p>
@@ -752,52 +434,8 @@
         <w:rPr>
           <w:lang w:val="en-US"/>
         </w:rPr>
-        <w:t>Ng generate component server</w:t>
-      </w:r>
-      <w:proofErr w:type="gramStart"/>
-      <w:r>
-        <w:rPr>
-          <w:lang w:val="en-US"/>
-        </w:rPr>
-        <w:t xml:space="preserve">   (</w:t>
-      </w:r>
-      <w:proofErr w:type="gramEnd"/>
-      <w:r>
-        <w:rPr>
-          <w:lang w:val="en-US"/>
-        </w:rPr>
-        <w:t xml:space="preserve">or)  ng g c server  . </w:t>
-      </w:r>
-      <w:proofErr w:type="spellStart"/>
-      <w:r>
-        <w:rPr>
-          <w:lang w:val="en-US"/>
-        </w:rPr>
-        <w:t>ts</w:t>
-      </w:r>
-      <w:proofErr w:type="spellEnd"/>
-      <w:r>
-        <w:rPr>
-          <w:lang w:val="en-US"/>
-        </w:rPr>
-        <w:t xml:space="preserve"> file, </w:t>
-      </w:r>
-      <w:proofErr w:type="spellStart"/>
-      <w:proofErr w:type="gramStart"/>
-      <w:r>
-        <w:rPr>
-          <w:lang w:val="en-US"/>
-        </w:rPr>
-        <w:t>html,css</w:t>
-      </w:r>
-      <w:proofErr w:type="spellEnd"/>
-      <w:r>
-        <w:rPr>
-          <w:lang w:val="en-US"/>
-        </w:rPr>
-        <w:t>..</w:t>
-      </w:r>
-      <w:proofErr w:type="gramEnd"/>
+        <w:t>Ng generate component server   (or)  ng g c server  . ts file, html,css..</w:t>
+      </w:r>
     </w:p>
     <w:p>
       <w:pPr>
@@ -814,21 +452,7 @@
         <w:rPr>
           <w:lang w:val="en-US"/>
         </w:rPr>
-        <w:t xml:space="preserve">@Angular/core. Angular/core </w:t>
-      </w:r>
-      <w:proofErr w:type="spellStart"/>
-      <w:r>
-        <w:rPr>
-          <w:lang w:val="en-US"/>
-        </w:rPr>
-        <w:t>gves</w:t>
-      </w:r>
-      <w:proofErr w:type="spellEnd"/>
-      <w:r>
-        <w:rPr>
-          <w:lang w:val="en-US"/>
-        </w:rPr>
-        <w:t xml:space="preserve"> us core functionalities</w:t>
+        <w:t>@Angular/core. Angular/core gves us core functionalities</w:t>
       </w:r>
     </w:p>
     <w:p>
@@ -846,35 +470,7 @@
         <w:rPr>
           <w:lang w:val="en-US"/>
         </w:rPr>
-        <w:t xml:space="preserve">Selector is unique-name we give to a component. Diff </w:t>
-      </w:r>
-      <w:proofErr w:type="gramStart"/>
-      <w:r>
-        <w:rPr>
-          <w:lang w:val="en-US"/>
-        </w:rPr>
-        <w:t>ways  to</w:t>
-      </w:r>
-      <w:proofErr w:type="gramEnd"/>
-      <w:r>
-        <w:rPr>
-          <w:lang w:val="en-US"/>
-        </w:rPr>
-        <w:t xml:space="preserve"> write selector-check in servers component.  and </w:t>
-      </w:r>
-      <w:proofErr w:type="spellStart"/>
-      <w:r>
-        <w:rPr>
-          <w:lang w:val="en-US"/>
-        </w:rPr>
-        <w:t>templateURL</w:t>
-      </w:r>
-      <w:proofErr w:type="spellEnd"/>
-      <w:r>
-        <w:rPr>
-          <w:lang w:val="en-US"/>
-        </w:rPr>
-        <w:t xml:space="preserve"> is html file path</w:t>
+        <w:t>Selector is unique-name we give to a component. Diff ways  to write selector-check in servers component.  and templateURL is html file path</w:t>
       </w:r>
     </w:p>
     <w:p>
@@ -893,21 +489,7 @@
           <w:lang w:val="en-US"/>
         </w:rPr>
         <w:lastRenderedPageBreak/>
-        <w:t xml:space="preserve">Module is a bundle of functionalities. It says which features my Angular application uses. Angular bundles modules and have them as packages. We declare components in </w:t>
-      </w:r>
-      <w:proofErr w:type="spellStart"/>
-      <w:r>
-        <w:rPr>
-          <w:lang w:val="en-US"/>
-        </w:rPr>
-        <w:t>NgModule</w:t>
-      </w:r>
-      <w:proofErr w:type="spellEnd"/>
-      <w:r>
-        <w:rPr>
-          <w:lang w:val="en-US"/>
-        </w:rPr>
-        <w:t xml:space="preserve"> which comes from @angular/core.</w:t>
+        <w:t>Module is a bundle of functionalities. It says which features my Angular application uses. Angular bundles modules and have them as packages. We declare components in NgModule which comes from @angular/core.</w:t>
       </w:r>
     </w:p>
     <w:p>
@@ -925,35 +507,7 @@
         <w:rPr>
           <w:lang w:val="en-US"/>
         </w:rPr>
-        <w:t xml:space="preserve">Just creating a component, Angular will not load it. </w:t>
-      </w:r>
-      <w:proofErr w:type="gramStart"/>
-      <w:r>
-        <w:rPr>
-          <w:lang w:val="en-US"/>
-        </w:rPr>
-        <w:t>So</w:t>
-      </w:r>
-      <w:proofErr w:type="gramEnd"/>
-      <w:r>
-        <w:rPr>
-          <w:lang w:val="en-US"/>
-        </w:rPr>
-        <w:t xml:space="preserve"> we need to add the component in </w:t>
-      </w:r>
-      <w:proofErr w:type="spellStart"/>
-      <w:r>
-        <w:rPr>
-          <w:lang w:val="en-US"/>
-        </w:rPr>
-        <w:t>NgModule</w:t>
-      </w:r>
-      <w:proofErr w:type="spellEnd"/>
-      <w:r>
-        <w:rPr>
-          <w:lang w:val="en-US"/>
-        </w:rPr>
-        <w:t xml:space="preserve"> declarations</w:t>
+        <w:t>Just creating a component, Angular will not load it. So we need to add the component in NgModule declarations</w:t>
       </w:r>
     </w:p>
     <w:p>
@@ -989,16 +543,8 @@
         <w:rPr>
           <w:lang w:val="en-US"/>
         </w:rPr>
-        <w:t xml:space="preserve">It lets us to add other modules to our </w:t>
-      </w:r>
-      <w:proofErr w:type="gramStart"/>
-      <w:r>
-        <w:rPr>
-          <w:lang w:val="en-US"/>
-        </w:rPr>
-        <w:t>Application</w:t>
-      </w:r>
-      <w:proofErr w:type="gramEnd"/>
+        <w:t>It lets us to add other modules to our Application</w:t>
+      </w:r>
     </w:p>
     <w:p>
       <w:pPr>
@@ -1033,44 +579,8 @@
         <w:rPr>
           <w:lang w:val="en-US"/>
         </w:rPr>
-        <w:t xml:space="preserve">Using template instead of </w:t>
-      </w:r>
-      <w:proofErr w:type="spellStart"/>
-      <w:r>
-        <w:rPr>
-          <w:lang w:val="en-US"/>
-        </w:rPr>
-        <w:t>templateUrl</w:t>
-      </w:r>
-      <w:proofErr w:type="spellEnd"/>
-      <w:r>
-        <w:rPr>
-          <w:lang w:val="en-US"/>
-        </w:rPr>
-        <w:t xml:space="preserve"> u can directly write html code, Using </w:t>
-      </w:r>
-      <w:proofErr w:type="gramStart"/>
-      <w:r>
-        <w:rPr>
-          <w:lang w:val="en-US"/>
-        </w:rPr>
-        <w:t>‘ single</w:t>
-      </w:r>
-      <w:proofErr w:type="gramEnd"/>
-      <w:r>
-        <w:rPr>
-          <w:lang w:val="en-US"/>
-        </w:rPr>
-        <w:t xml:space="preserve"> line html code ’.   To use multiple lines of html code use `   code </w:t>
-      </w:r>
-      <w:proofErr w:type="gramStart"/>
-      <w:r>
-        <w:rPr>
-          <w:lang w:val="en-US"/>
-        </w:rPr>
-        <w:t>here  `</w:t>
-      </w:r>
-      <w:proofErr w:type="gramEnd"/>
+        <w:t>Using template instead of templateUrl u can directly write html code, Using ‘ single line html code ’.   To use multiple lines of html code use `   code here  `</w:t>
+      </w:r>
     </w:p>
     <w:p>
       <w:pPr>
@@ -1087,49 +597,7 @@
         <w:rPr>
           <w:lang w:val="en-US"/>
         </w:rPr>
-        <w:t xml:space="preserve">Using </w:t>
-      </w:r>
-      <w:proofErr w:type="spellStart"/>
-      <w:r>
-        <w:rPr>
-          <w:lang w:val="en-US"/>
-        </w:rPr>
-        <w:t>styleUrls</w:t>
-      </w:r>
-      <w:proofErr w:type="spellEnd"/>
-      <w:r>
-        <w:rPr>
-          <w:lang w:val="en-US"/>
-        </w:rPr>
-        <w:t xml:space="preserve"> to give style.css file path. To use styling directly inside </w:t>
-      </w:r>
-      <w:proofErr w:type="spellStart"/>
-      <w:r>
-        <w:rPr>
-          <w:lang w:val="en-US"/>
-        </w:rPr>
-        <w:t>ts</w:t>
-      </w:r>
-      <w:proofErr w:type="spellEnd"/>
-      <w:r>
-        <w:rPr>
-          <w:lang w:val="en-US"/>
-        </w:rPr>
-        <w:t xml:space="preserve"> file use styles instead of </w:t>
-      </w:r>
-      <w:proofErr w:type="spellStart"/>
-      <w:r>
-        <w:rPr>
-          <w:lang w:val="en-US"/>
-        </w:rPr>
-        <w:t>styleUrls</w:t>
-      </w:r>
-      <w:proofErr w:type="spellEnd"/>
-      <w:r>
-        <w:rPr>
-          <w:lang w:val="en-US"/>
-        </w:rPr>
-        <w:t>.  styles: [` code here `]</w:t>
+        <w:t>Using styleUrls to give style.css file path. To use styling directly inside ts file use styles instead of styleUrls.  styles: [` code here `]</w:t>
       </w:r>
     </w:p>
     <w:p>
@@ -1183,43 +651,7 @@
         <w:rPr>
           <w:lang w:val="en-US"/>
         </w:rPr>
-        <w:t>String interpolation is a one way data binding technique to output the data from type script file to html code (use of {{</w:t>
-      </w:r>
-      <w:proofErr w:type="spellStart"/>
-      <w:r>
-        <w:rPr>
-          <w:lang w:val="en-US"/>
-        </w:rPr>
-        <w:t>serverID</w:t>
-      </w:r>
-      <w:proofErr w:type="spellEnd"/>
-      <w:proofErr w:type="gramStart"/>
-      <w:r>
-        <w:rPr>
-          <w:lang w:val="en-US"/>
-        </w:rPr>
-        <w:t>}}  in</w:t>
-      </w:r>
-      <w:proofErr w:type="gramEnd"/>
-      <w:r>
-        <w:rPr>
-          <w:lang w:val="en-US"/>
-        </w:rPr>
-        <w:t xml:space="preserve"> html ) , u can also use method which returns string {{ </w:t>
-      </w:r>
-      <w:proofErr w:type="spellStart"/>
-      <w:r>
-        <w:rPr>
-          <w:lang w:val="en-US"/>
-        </w:rPr>
-        <w:t>getServerStatus</w:t>
-      </w:r>
-      <w:proofErr w:type="spellEnd"/>
-      <w:r>
-        <w:rPr>
-          <w:lang w:val="en-US"/>
-        </w:rPr>
-        <w:t>() }</w:t>
+        <w:t>String interpolation is a one way data binding technique to output the data from type script file to html code (use of {{serverID}}  in html ) , u can also use method which returns string {{ getServerStatus() }</w:t>
       </w:r>
     </w:p>
     <w:p>
@@ -1311,59 +743,7 @@
           <w:lang w:eastAsia="en-IN"/>
           <w14:ligatures w14:val="none"/>
         </w:rPr>
-        <w:t>"</w:t>
-      </w:r>
-      <w:proofErr w:type="spellStart"/>
-      <w:r>
-        <w:rPr>
-          <w:rFonts w:ascii="Consolas" w:eastAsia="Times New Roman" w:hAnsi="Consolas" w:cs="Times New Roman"/>
-          <w:color w:val="CE9178"/>
-          <w:kern w:val="0"/>
-          <w:sz w:val="21"/>
-          <w:szCs w:val="21"/>
-          <w:lang w:eastAsia="en-IN"/>
-          <w14:ligatures w14:val="none"/>
-        </w:rPr>
-        <w:t>btn</w:t>
-      </w:r>
-      <w:proofErr w:type="spellEnd"/>
-      <w:r>
-        <w:rPr>
-          <w:rFonts w:ascii="Consolas" w:eastAsia="Times New Roman" w:hAnsi="Consolas" w:cs="Times New Roman"/>
-          <w:color w:val="CE9178"/>
-          <w:kern w:val="0"/>
-          <w:sz w:val="21"/>
-          <w:szCs w:val="21"/>
-          <w:lang w:eastAsia="en-IN"/>
-          <w14:ligatures w14:val="none"/>
-        </w:rPr>
-        <w:t xml:space="preserve"> </w:t>
-      </w:r>
-      <w:proofErr w:type="spellStart"/>
-      <w:r>
-        <w:rPr>
-          <w:rFonts w:ascii="Consolas" w:eastAsia="Times New Roman" w:hAnsi="Consolas" w:cs="Times New Roman"/>
-          <w:color w:val="CE9178"/>
-          <w:kern w:val="0"/>
-          <w:sz w:val="21"/>
-          <w:szCs w:val="21"/>
-          <w:lang w:eastAsia="en-IN"/>
-          <w14:ligatures w14:val="none"/>
-        </w:rPr>
-        <w:t>btn</w:t>
-      </w:r>
-      <w:proofErr w:type="spellEnd"/>
-      <w:r>
-        <w:rPr>
-          <w:rFonts w:ascii="Consolas" w:eastAsia="Times New Roman" w:hAnsi="Consolas" w:cs="Times New Roman"/>
-          <w:color w:val="CE9178"/>
-          <w:kern w:val="0"/>
-          <w:sz w:val="21"/>
-          <w:szCs w:val="21"/>
-          <w:lang w:eastAsia="en-IN"/>
-          <w14:ligatures w14:val="none"/>
-        </w:rPr>
-        <w:t>-primary"</w:t>
+        <w:t>"btn btn-primary"</w:t>
       </w:r>
       <w:r>
         <w:rPr>
@@ -1527,9 +907,56 @@
           <w:lang w:eastAsia="en-IN"/>
           <w14:ligatures w14:val="none"/>
         </w:rPr>
+        <w:t>"btn btn-primary"</w:t>
+      </w:r>
+      <w:r>
+        <w:rPr>
+          <w:rFonts w:ascii="Consolas" w:eastAsia="Times New Roman" w:hAnsi="Consolas" w:cs="Times New Roman"/>
+          <w:color w:val="CCCCCC"/>
+          <w:kern w:val="0"/>
+          <w:sz w:val="21"/>
+          <w:szCs w:val="21"/>
+          <w:lang w:eastAsia="en-IN"/>
+          <w14:ligatures w14:val="none"/>
+        </w:rPr>
+        <w:t xml:space="preserve"> </w:t>
+      </w:r>
+      <w:r>
+        <w:rPr>
+          <w:rFonts w:ascii="Consolas" w:eastAsia="Times New Roman" w:hAnsi="Consolas" w:cs="Times New Roman"/>
+          <w:color w:val="9CDCFE"/>
+          <w:kern w:val="0"/>
+          <w:sz w:val="21"/>
+          <w:szCs w:val="21"/>
+          <w:lang w:eastAsia="en-IN"/>
+          <w14:ligatures w14:val="none"/>
+        </w:rPr>
+        <w:t>[disabled]</w:t>
+      </w:r>
+      <w:r>
+        <w:rPr>
+          <w:rFonts w:ascii="Consolas" w:eastAsia="Times New Roman" w:hAnsi="Consolas" w:cs="Times New Roman"/>
+          <w:color w:val="CCCCCC"/>
+          <w:kern w:val="0"/>
+          <w:sz w:val="21"/>
+          <w:szCs w:val="21"/>
+          <w:lang w:eastAsia="en-IN"/>
+          <w14:ligatures w14:val="none"/>
+        </w:rPr>
+        <w:t>=</w:t>
+      </w:r>
+      <w:r>
+        <w:rPr>
+          <w:rFonts w:ascii="Consolas" w:eastAsia="Times New Roman" w:hAnsi="Consolas" w:cs="Times New Roman"/>
+          <w:color w:val="CE9178"/>
+          <w:kern w:val="0"/>
+          <w:sz w:val="21"/>
+          <w:szCs w:val="21"/>
+          <w:lang w:eastAsia="en-IN"/>
+          <w14:ligatures w14:val="none"/>
+        </w:rPr>
         <w:t>"</w:t>
       </w:r>
-      <w:proofErr w:type="spellStart"/>
       <w:r>
         <w:rPr>
           <w:rFonts w:ascii="Consolas" w:eastAsia="Times New Roman" w:hAnsi="Consolas" w:cs="Times New Roman"/>
@@ -1540,58 +967,7 @@
           <w:lang w:eastAsia="en-IN"/>
           <w14:ligatures w14:val="none"/>
         </w:rPr>
-        <w:t>btn</w:t>
-      </w:r>
-      <w:proofErr w:type="spellEnd"/>
-      <w:r>
-        <w:rPr>
-          <w:rFonts w:ascii="Consolas" w:eastAsia="Times New Roman" w:hAnsi="Consolas" w:cs="Times New Roman"/>
-          <w:color w:val="CE9178"/>
-          <w:kern w:val="0"/>
-          <w:sz w:val="21"/>
-          <w:szCs w:val="21"/>
-          <w:lang w:eastAsia="en-IN"/>
-          <w14:ligatures w14:val="none"/>
-        </w:rPr>
-        <w:t xml:space="preserve"> </w:t>
-      </w:r>
-      <w:proofErr w:type="spellStart"/>
-      <w:r>
-        <w:rPr>
-          <w:rFonts w:ascii="Consolas" w:eastAsia="Times New Roman" w:hAnsi="Consolas" w:cs="Times New Roman"/>
-          <w:color w:val="CE9178"/>
-          <w:kern w:val="0"/>
-          <w:sz w:val="21"/>
-          <w:szCs w:val="21"/>
-          <w:lang w:eastAsia="en-IN"/>
-          <w14:ligatures w14:val="none"/>
-        </w:rPr>
-        <w:t>btn</w:t>
-      </w:r>
-      <w:proofErr w:type="spellEnd"/>
-      <w:r>
-        <w:rPr>
-          <w:rFonts w:ascii="Consolas" w:eastAsia="Times New Roman" w:hAnsi="Consolas" w:cs="Times New Roman"/>
-          <w:color w:val="CE9178"/>
-          <w:kern w:val="0"/>
-          <w:sz w:val="21"/>
-          <w:szCs w:val="21"/>
-          <w:lang w:eastAsia="en-IN"/>
-          <w14:ligatures w14:val="none"/>
-        </w:rPr>
-        <w:t>-primary"</w:t>
-      </w:r>
-      <w:r>
-        <w:rPr>
-          <w:rFonts w:ascii="Consolas" w:eastAsia="Times New Roman" w:hAnsi="Consolas" w:cs="Times New Roman"/>
-          <w:color w:val="CCCCCC"/>
-          <w:kern w:val="0"/>
-          <w:sz w:val="21"/>
-          <w:szCs w:val="21"/>
-          <w:lang w:eastAsia="en-IN"/>
-          <w14:ligatures w14:val="none"/>
-        </w:rPr>
-        <w:t xml:space="preserve"> </w:t>
+        <w:t>!</w:t>
       </w:r>
       <w:r>
         <w:rPr>
@@ -1603,60 +979,8 @@
           <w:lang w:eastAsia="en-IN"/>
           <w14:ligatures w14:val="none"/>
         </w:rPr>
-        <w:t>[disabled]</w:t>
-      </w:r>
-      <w:r>
-        <w:rPr>
-          <w:rFonts w:ascii="Consolas" w:eastAsia="Times New Roman" w:hAnsi="Consolas" w:cs="Times New Roman"/>
-          <w:color w:val="CCCCCC"/>
-          <w:kern w:val="0"/>
-          <w:sz w:val="21"/>
-          <w:szCs w:val="21"/>
-          <w:lang w:eastAsia="en-IN"/>
-          <w14:ligatures w14:val="none"/>
-        </w:rPr>
-        <w:t>=</w:t>
-      </w:r>
-      <w:proofErr w:type="gramStart"/>
-      <w:r>
-        <w:rPr>
-          <w:rFonts w:ascii="Consolas" w:eastAsia="Times New Roman" w:hAnsi="Consolas" w:cs="Times New Roman"/>
-          <w:color w:val="CE9178"/>
-          <w:kern w:val="0"/>
-          <w:sz w:val="21"/>
-          <w:szCs w:val="21"/>
-          <w:lang w:eastAsia="en-IN"/>
-          <w14:ligatures w14:val="none"/>
-        </w:rPr>
-        <w:t>"</w:t>
-      </w:r>
-      <w:r>
-        <w:rPr>
-          <w:rFonts w:ascii="Consolas" w:eastAsia="Times New Roman" w:hAnsi="Consolas" w:cs="Times New Roman"/>
-          <w:color w:val="CE9178"/>
-          <w:kern w:val="0"/>
-          <w:sz w:val="21"/>
-          <w:szCs w:val="21"/>
-          <w:lang w:eastAsia="en-IN"/>
-          <w14:ligatures w14:val="none"/>
-        </w:rPr>
-        <w:t>!</w:t>
-      </w:r>
-      <w:proofErr w:type="spellStart"/>
-      <w:r>
-        <w:rPr>
-          <w:rFonts w:ascii="Consolas" w:eastAsia="Times New Roman" w:hAnsi="Consolas" w:cs="Times New Roman"/>
-          <w:color w:val="9CDCFE"/>
-          <w:kern w:val="0"/>
-          <w:sz w:val="21"/>
-          <w:szCs w:val="21"/>
-          <w:lang w:eastAsia="en-IN"/>
-          <w14:ligatures w14:val="none"/>
-        </w:rPr>
         <w:t>allowNewServer</w:t>
       </w:r>
-      <w:proofErr w:type="spellEnd"/>
-      <w:proofErr w:type="gramEnd"/>
       <w:r>
         <w:rPr>
           <w:rFonts w:ascii="Consolas" w:eastAsia="Times New Roman" w:hAnsi="Consolas" w:cs="Times New Roman"/>
@@ -1809,7 +1133,6 @@
         </w:rPr>
         <w:t>{{</w:t>
       </w:r>
-      <w:proofErr w:type="spellStart"/>
       <w:r>
         <w:rPr>
           <w:rFonts w:ascii="Consolas" w:eastAsia="Times New Roman" w:hAnsi="Consolas" w:cs="Times New Roman"/>
@@ -1822,8 +1145,6 @@
         </w:rPr>
         <w:t>allowNewServer</w:t>
       </w:r>
-      <w:proofErr w:type="spellEnd"/>
-      <w:proofErr w:type="gramStart"/>
       <w:r>
         <w:rPr>
           <w:rFonts w:ascii="Consolas" w:eastAsia="Times New Roman" w:hAnsi="Consolas" w:cs="Times New Roman"/>
@@ -1846,20 +1167,7 @@
           <w:lang w:eastAsia="en-IN"/>
           <w14:ligatures w14:val="none"/>
         </w:rPr>
-        <w:t>&lt;</w:t>
-      </w:r>
-      <w:proofErr w:type="gramEnd"/>
-      <w:r>
-        <w:rPr>
-          <w:rFonts w:ascii="Consolas" w:eastAsia="Times New Roman" w:hAnsi="Consolas" w:cs="Times New Roman"/>
-          <w:color w:val="808080"/>
-          <w:kern w:val="0"/>
-          <w:sz w:val="21"/>
-          <w:szCs w:val="21"/>
-          <w:lang w:eastAsia="en-IN"/>
-          <w14:ligatures w14:val="none"/>
-        </w:rPr>
-        <w:t>/</w:t>
+        <w:t>&lt;/</w:t>
       </w:r>
       <w:r>
         <w:rPr>
@@ -1911,26 +1219,36 @@
           <w:lang w:eastAsia="en-IN"/>
           <w14:ligatures w14:val="none"/>
         </w:rPr>
-        <w:t xml:space="preserve">Property </w:t>
-      </w:r>
-      <w:proofErr w:type="gramStart"/>
-      <w:r>
-        <w:rPr>
-          <w:rFonts w:ascii="Consolas" w:eastAsia="Times New Roman" w:hAnsi="Consolas" w:cs="Times New Roman"/>
-          <w:color w:val="808080"/>
-          <w:kern w:val="0"/>
-          <w:sz w:val="21"/>
-          <w:szCs w:val="21"/>
-          <w:lang w:eastAsia="en-IN"/>
-          <w14:ligatures w14:val="none"/>
-        </w:rPr>
-        <w:t>binding :</w:t>
-      </w:r>
-      <w:proofErr w:type="gramEnd"/>
-      <w:r>
-        <w:rPr>
-          <w:rFonts w:ascii="Consolas" w:eastAsia="Times New Roman" w:hAnsi="Consolas" w:cs="Times New Roman"/>
-          <w:color w:val="808080"/>
+        <w:t xml:space="preserve">Property binding : </w:t>
+      </w:r>
+      <w:r>
+        <w:rPr>
+          <w:rFonts w:ascii="Consolas" w:eastAsia="Times New Roman" w:hAnsi="Consolas" w:cs="Times New Roman"/>
+          <w:color w:val="808080"/>
+          <w:kern w:val="0"/>
+          <w:sz w:val="21"/>
+          <w:szCs w:val="21"/>
+          <w:lang w:eastAsia="en-IN"/>
+          <w14:ligatures w14:val="none"/>
+        </w:rPr>
+        <w:t>&lt;</w:t>
+      </w:r>
+      <w:r>
+        <w:rPr>
+          <w:rFonts w:ascii="Consolas" w:eastAsia="Times New Roman" w:hAnsi="Consolas" w:cs="Times New Roman"/>
+          <w:color w:val="569CD6"/>
+          <w:kern w:val="0"/>
+          <w:sz w:val="21"/>
+          <w:szCs w:val="21"/>
+          <w:lang w:eastAsia="en-IN"/>
+          <w14:ligatures w14:val="none"/>
+        </w:rPr>
+        <w:t>p</w:t>
+      </w:r>
+      <w:r>
+        <w:rPr>
+          <w:rFonts w:ascii="Consolas" w:eastAsia="Times New Roman" w:hAnsi="Consolas" w:cs="Times New Roman"/>
+          <w:color w:val="CCCCCC"/>
           <w:kern w:val="0"/>
           <w:sz w:val="21"/>
           <w:szCs w:val="21"/>
@@ -1942,42 +1260,6 @@
       <w:r>
         <w:rPr>
           <w:rFonts w:ascii="Consolas" w:eastAsia="Times New Roman" w:hAnsi="Consolas" w:cs="Times New Roman"/>
-          <w:color w:val="808080"/>
-          <w:kern w:val="0"/>
-          <w:sz w:val="21"/>
-          <w:szCs w:val="21"/>
-          <w:lang w:eastAsia="en-IN"/>
-          <w14:ligatures w14:val="none"/>
-        </w:rPr>
-        <w:t>&lt;</w:t>
-      </w:r>
-      <w:r>
-        <w:rPr>
-          <w:rFonts w:ascii="Consolas" w:eastAsia="Times New Roman" w:hAnsi="Consolas" w:cs="Times New Roman"/>
-          <w:color w:val="569CD6"/>
-          <w:kern w:val="0"/>
-          <w:sz w:val="21"/>
-          <w:szCs w:val="21"/>
-          <w:lang w:eastAsia="en-IN"/>
-          <w14:ligatures w14:val="none"/>
-        </w:rPr>
-        <w:t>p</w:t>
-      </w:r>
-      <w:r>
-        <w:rPr>
-          <w:rFonts w:ascii="Consolas" w:eastAsia="Times New Roman" w:hAnsi="Consolas" w:cs="Times New Roman"/>
-          <w:color w:val="CCCCCC"/>
-          <w:kern w:val="0"/>
-          <w:sz w:val="21"/>
-          <w:szCs w:val="21"/>
-          <w:lang w:eastAsia="en-IN"/>
-          <w14:ligatures w14:val="none"/>
-        </w:rPr>
-        <w:t xml:space="preserve"> </w:t>
-      </w:r>
-      <w:r>
-        <w:rPr>
-          <w:rFonts w:ascii="Consolas" w:eastAsia="Times New Roman" w:hAnsi="Consolas" w:cs="Times New Roman"/>
           <w:color w:val="9CDCFE"/>
           <w:kern w:val="0"/>
           <w:sz w:val="21"/>
@@ -1985,9 +1267,32 @@
           <w:lang w:eastAsia="en-IN"/>
           <w14:ligatures w14:val="none"/>
         </w:rPr>
-        <w:t>[</w:t>
-      </w:r>
-      <w:proofErr w:type="spellStart"/>
+        <w:t>[innerHTML]</w:t>
+      </w:r>
+      <w:r>
+        <w:rPr>
+          <w:rFonts w:ascii="Consolas" w:eastAsia="Times New Roman" w:hAnsi="Consolas" w:cs="Times New Roman"/>
+          <w:color w:val="CCCCCC"/>
+          <w:kern w:val="0"/>
+          <w:sz w:val="21"/>
+          <w:szCs w:val="21"/>
+          <w:lang w:eastAsia="en-IN"/>
+          <w14:ligatures w14:val="none"/>
+        </w:rPr>
+        <w:t>=</w:t>
+      </w:r>
+      <w:r>
+        <w:rPr>
+          <w:rFonts w:ascii="Consolas" w:eastAsia="Times New Roman" w:hAnsi="Consolas" w:cs="Times New Roman"/>
+          <w:color w:val="CE9178"/>
+          <w:kern w:val="0"/>
+          <w:sz w:val="21"/>
+          <w:szCs w:val="21"/>
+          <w:lang w:eastAsia="en-IN"/>
+          <w14:ligatures w14:val="none"/>
+        </w:rPr>
+        <w:t>"</w:t>
+      </w:r>
       <w:r>
         <w:rPr>
           <w:rFonts w:ascii="Consolas" w:eastAsia="Times New Roman" w:hAnsi="Consolas" w:cs="Times New Roman"/>
@@ -1998,59 +1303,8 @@
           <w:lang w:eastAsia="en-IN"/>
           <w14:ligatures w14:val="none"/>
         </w:rPr>
-        <w:t>innerHTML</w:t>
-      </w:r>
-      <w:proofErr w:type="spellEnd"/>
-      <w:r>
-        <w:rPr>
-          <w:rFonts w:ascii="Consolas" w:eastAsia="Times New Roman" w:hAnsi="Consolas" w:cs="Times New Roman"/>
-          <w:color w:val="9CDCFE"/>
-          <w:kern w:val="0"/>
-          <w:sz w:val="21"/>
-          <w:szCs w:val="21"/>
-          <w:lang w:eastAsia="en-IN"/>
-          <w14:ligatures w14:val="none"/>
-        </w:rPr>
-        <w:t>]</w:t>
-      </w:r>
-      <w:r>
-        <w:rPr>
-          <w:rFonts w:ascii="Consolas" w:eastAsia="Times New Roman" w:hAnsi="Consolas" w:cs="Times New Roman"/>
-          <w:color w:val="CCCCCC"/>
-          <w:kern w:val="0"/>
-          <w:sz w:val="21"/>
-          <w:szCs w:val="21"/>
-          <w:lang w:eastAsia="en-IN"/>
-          <w14:ligatures w14:val="none"/>
-        </w:rPr>
-        <w:t>=</w:t>
-      </w:r>
-      <w:r>
-        <w:rPr>
-          <w:rFonts w:ascii="Consolas" w:eastAsia="Times New Roman" w:hAnsi="Consolas" w:cs="Times New Roman"/>
-          <w:color w:val="CE9178"/>
-          <w:kern w:val="0"/>
-          <w:sz w:val="21"/>
-          <w:szCs w:val="21"/>
-          <w:lang w:eastAsia="en-IN"/>
-          <w14:ligatures w14:val="none"/>
-        </w:rPr>
-        <w:t>"</w:t>
-      </w:r>
-      <w:proofErr w:type="spellStart"/>
-      <w:r>
-        <w:rPr>
-          <w:rFonts w:ascii="Consolas" w:eastAsia="Times New Roman" w:hAnsi="Consolas" w:cs="Times New Roman"/>
-          <w:color w:val="9CDCFE"/>
-          <w:kern w:val="0"/>
-          <w:sz w:val="21"/>
-          <w:szCs w:val="21"/>
-          <w:lang w:eastAsia="en-IN"/>
-          <w14:ligatures w14:val="none"/>
-        </w:rPr>
         <w:t>allowNewServer</w:t>
       </w:r>
-      <w:proofErr w:type="spellEnd"/>
       <w:r>
         <w:rPr>
           <w:rFonts w:ascii="Consolas" w:eastAsia="Times New Roman" w:hAnsi="Consolas" w:cs="Times New Roman"/>
@@ -2216,110 +1470,56 @@
           <w:lang w:eastAsia="en-IN"/>
           <w14:ligatures w14:val="none"/>
         </w:rPr>
+        <w:t>"btn btn-primary"</w:t>
+      </w:r>
+      <w:r>
+        <w:rPr>
+          <w:rFonts w:ascii="Consolas" w:eastAsia="Times New Roman" w:hAnsi="Consolas" w:cs="Times New Roman"/>
+          <w:color w:val="CCCCCC"/>
+          <w:kern w:val="0"/>
+          <w:sz w:val="21"/>
+          <w:szCs w:val="21"/>
+          <w:lang w:eastAsia="en-IN"/>
+          <w14:ligatures w14:val="none"/>
+        </w:rPr>
+        <w:t xml:space="preserve"> </w:t>
+      </w:r>
+      <w:r>
+        <w:rPr>
+          <w:rFonts w:ascii="Consolas" w:eastAsia="Times New Roman" w:hAnsi="Consolas" w:cs="Times New Roman"/>
+          <w:color w:val="9CDCFE"/>
+          <w:kern w:val="0"/>
+          <w:sz w:val="21"/>
+          <w:szCs w:val="21"/>
+          <w:lang w:eastAsia="en-IN"/>
+          <w14:ligatures w14:val="none"/>
+        </w:rPr>
+        <w:t>(click)</w:t>
+      </w:r>
+      <w:r>
+        <w:rPr>
+          <w:rFonts w:ascii="Consolas" w:eastAsia="Times New Roman" w:hAnsi="Consolas" w:cs="Times New Roman"/>
+          <w:color w:val="CCCCCC"/>
+          <w:kern w:val="0"/>
+          <w:sz w:val="21"/>
+          <w:szCs w:val="21"/>
+          <w:lang w:eastAsia="en-IN"/>
+          <w14:ligatures w14:val="none"/>
+        </w:rPr>
+        <w:t>=</w:t>
+      </w:r>
+      <w:r>
+        <w:rPr>
+          <w:rFonts w:ascii="Consolas" w:eastAsia="Times New Roman" w:hAnsi="Consolas" w:cs="Times New Roman"/>
+          <w:color w:val="CE9178"/>
+          <w:kern w:val="0"/>
+          <w:sz w:val="21"/>
+          <w:szCs w:val="21"/>
+          <w:lang w:eastAsia="en-IN"/>
+          <w14:ligatures w14:val="none"/>
+        </w:rPr>
         <w:t>"</w:t>
       </w:r>
-      <w:proofErr w:type="spellStart"/>
-      <w:r>
-        <w:rPr>
-          <w:rFonts w:ascii="Consolas" w:eastAsia="Times New Roman" w:hAnsi="Consolas" w:cs="Times New Roman"/>
-          <w:color w:val="CE9178"/>
-          <w:kern w:val="0"/>
-          <w:sz w:val="21"/>
-          <w:szCs w:val="21"/>
-          <w:lang w:eastAsia="en-IN"/>
-          <w14:ligatures w14:val="none"/>
-        </w:rPr>
-        <w:t>btn</w:t>
-      </w:r>
-      <w:proofErr w:type="spellEnd"/>
-      <w:r>
-        <w:rPr>
-          <w:rFonts w:ascii="Consolas" w:eastAsia="Times New Roman" w:hAnsi="Consolas" w:cs="Times New Roman"/>
-          <w:color w:val="CE9178"/>
-          <w:kern w:val="0"/>
-          <w:sz w:val="21"/>
-          <w:szCs w:val="21"/>
-          <w:lang w:eastAsia="en-IN"/>
-          <w14:ligatures w14:val="none"/>
-        </w:rPr>
-        <w:t xml:space="preserve"> </w:t>
-      </w:r>
-      <w:proofErr w:type="spellStart"/>
-      <w:r>
-        <w:rPr>
-          <w:rFonts w:ascii="Consolas" w:eastAsia="Times New Roman" w:hAnsi="Consolas" w:cs="Times New Roman"/>
-          <w:color w:val="CE9178"/>
-          <w:kern w:val="0"/>
-          <w:sz w:val="21"/>
-          <w:szCs w:val="21"/>
-          <w:lang w:eastAsia="en-IN"/>
-          <w14:ligatures w14:val="none"/>
-        </w:rPr>
-        <w:t>btn</w:t>
-      </w:r>
-      <w:proofErr w:type="spellEnd"/>
-      <w:r>
-        <w:rPr>
-          <w:rFonts w:ascii="Consolas" w:eastAsia="Times New Roman" w:hAnsi="Consolas" w:cs="Times New Roman"/>
-          <w:color w:val="CE9178"/>
-          <w:kern w:val="0"/>
-          <w:sz w:val="21"/>
-          <w:szCs w:val="21"/>
-          <w:lang w:eastAsia="en-IN"/>
-          <w14:ligatures w14:val="none"/>
-        </w:rPr>
-        <w:t>-primary"</w:t>
-      </w:r>
-      <w:r>
-        <w:rPr>
-          <w:rFonts w:ascii="Consolas" w:eastAsia="Times New Roman" w:hAnsi="Consolas" w:cs="Times New Roman"/>
-          <w:color w:val="CCCCCC"/>
-          <w:kern w:val="0"/>
-          <w:sz w:val="21"/>
-          <w:szCs w:val="21"/>
-          <w:lang w:eastAsia="en-IN"/>
-          <w14:ligatures w14:val="none"/>
-        </w:rPr>
-        <w:t xml:space="preserve"> </w:t>
-      </w:r>
-      <w:r>
-        <w:rPr>
-          <w:rFonts w:ascii="Consolas" w:eastAsia="Times New Roman" w:hAnsi="Consolas" w:cs="Times New Roman"/>
-          <w:color w:val="9CDCFE"/>
-          <w:kern w:val="0"/>
-          <w:sz w:val="21"/>
-          <w:szCs w:val="21"/>
-          <w:lang w:eastAsia="en-IN"/>
-          <w14:ligatures w14:val="none"/>
-        </w:rPr>
-        <w:t>(click)</w:t>
-      </w:r>
-      <w:r>
-        <w:rPr>
-          <w:rFonts w:ascii="Consolas" w:eastAsia="Times New Roman" w:hAnsi="Consolas" w:cs="Times New Roman"/>
-          <w:color w:val="CCCCCC"/>
-          <w:kern w:val="0"/>
-          <w:sz w:val="21"/>
-          <w:szCs w:val="21"/>
-          <w:lang w:eastAsia="en-IN"/>
-          <w14:ligatures w14:val="none"/>
-        </w:rPr>
-        <w:t>=</w:t>
-      </w:r>
-      <w:r>
-        <w:rPr>
-          <w:rFonts w:ascii="Consolas" w:eastAsia="Times New Roman" w:hAnsi="Consolas" w:cs="Times New Roman"/>
-          <w:color w:val="CE9178"/>
-          <w:kern w:val="0"/>
-          <w:sz w:val="21"/>
-          <w:szCs w:val="21"/>
-          <w:lang w:eastAsia="en-IN"/>
-          <w14:ligatures w14:val="none"/>
-        </w:rPr>
-        <w:t>"</w:t>
-      </w:r>
-      <w:proofErr w:type="spellStart"/>
-      <w:proofErr w:type="gramStart"/>
       <w:r>
         <w:rPr>
           <w:rFonts w:ascii="Consolas" w:eastAsia="Times New Roman" w:hAnsi="Consolas" w:cs="Times New Roman"/>
@@ -2332,31 +1532,17 @@
         </w:rPr>
         <w:t>onCreateServer</w:t>
       </w:r>
-      <w:proofErr w:type="spellEnd"/>
-      <w:r>
-        <w:rPr>
-          <w:rFonts w:ascii="Consolas" w:eastAsia="Times New Roman" w:hAnsi="Consolas" w:cs="Times New Roman"/>
-          <w:color w:val="CCCCCC"/>
-          <w:kern w:val="0"/>
-          <w:sz w:val="21"/>
-          <w:szCs w:val="21"/>
-          <w:lang w:eastAsia="en-IN"/>
-          <w14:ligatures w14:val="none"/>
-        </w:rPr>
-        <w:t>(</w:t>
-      </w:r>
-      <w:proofErr w:type="gramEnd"/>
-      <w:r>
-        <w:rPr>
-          <w:rFonts w:ascii="Consolas" w:eastAsia="Times New Roman" w:hAnsi="Consolas" w:cs="Times New Roman"/>
-          <w:color w:val="CCCCCC"/>
-          <w:kern w:val="0"/>
-          <w:sz w:val="21"/>
-          <w:szCs w:val="21"/>
-          <w:lang w:eastAsia="en-IN"/>
-          <w14:ligatures w14:val="none"/>
-        </w:rPr>
-        <w:t>)</w:t>
+      <w:r>
+        <w:rPr>
+          <w:rFonts w:ascii="Consolas" w:eastAsia="Times New Roman" w:hAnsi="Consolas" w:cs="Times New Roman"/>
+          <w:color w:val="CCCCCC"/>
+          <w:kern w:val="0"/>
+          <w:sz w:val="21"/>
+          <w:szCs w:val="21"/>
+          <w:lang w:eastAsia="en-IN"/>
+          <w14:ligatures w14:val="none"/>
+        </w:rPr>
+        <w:t>()</w:t>
       </w:r>
       <w:r>
         <w:rPr>
@@ -2455,33 +1641,7 @@
           <w:lang w:eastAsia="en-IN"/>
           <w14:ligatures w14:val="none"/>
         </w:rPr>
-        <w:t xml:space="preserve">In </w:t>
-      </w:r>
-      <w:proofErr w:type="spellStart"/>
-      <w:r>
-        <w:rPr>
-          <w:rFonts w:ascii="Consolas" w:eastAsia="Times New Roman" w:hAnsi="Consolas" w:cs="Times New Roman"/>
-          <w:color w:val="808080"/>
-          <w:kern w:val="0"/>
-          <w:sz w:val="21"/>
-          <w:szCs w:val="21"/>
-          <w:lang w:eastAsia="en-IN"/>
-          <w14:ligatures w14:val="none"/>
-        </w:rPr>
-        <w:t>ts</w:t>
-      </w:r>
-      <w:proofErr w:type="spellEnd"/>
-      <w:r>
-        <w:rPr>
-          <w:rFonts w:ascii="Consolas" w:eastAsia="Times New Roman" w:hAnsi="Consolas" w:cs="Times New Roman"/>
-          <w:color w:val="808080"/>
-          <w:kern w:val="0"/>
-          <w:sz w:val="21"/>
-          <w:szCs w:val="21"/>
-          <w:lang w:eastAsia="en-IN"/>
-          <w14:ligatures w14:val="none"/>
-        </w:rPr>
-        <w:t xml:space="preserve"> file</w:t>
+        <w:t>In ts file</w:t>
       </w:r>
     </w:p>
     <w:p>
@@ -2498,8 +1658,6 @@
           <w14:ligatures w14:val="none"/>
         </w:rPr>
       </w:pPr>
-      <w:proofErr w:type="spellStart"/>
-      <w:proofErr w:type="gramStart"/>
       <w:r>
         <w:rPr>
           <w:rFonts w:ascii="Consolas" w:eastAsia="Times New Roman" w:hAnsi="Consolas" w:cs="Times New Roman"/>
@@ -2512,31 +1670,17 @@
         </w:rPr>
         <w:t>onCreateServer</w:t>
       </w:r>
-      <w:proofErr w:type="spellEnd"/>
-      <w:r>
-        <w:rPr>
-          <w:rFonts w:ascii="Consolas" w:eastAsia="Times New Roman" w:hAnsi="Consolas" w:cs="Times New Roman"/>
-          <w:color w:val="CCCCCC"/>
-          <w:kern w:val="0"/>
-          <w:sz w:val="21"/>
-          <w:szCs w:val="21"/>
-          <w:lang w:eastAsia="en-IN"/>
-          <w14:ligatures w14:val="none"/>
-        </w:rPr>
-        <w:t>(</w:t>
-      </w:r>
-      <w:proofErr w:type="gramEnd"/>
-      <w:r>
-        <w:rPr>
-          <w:rFonts w:ascii="Consolas" w:eastAsia="Times New Roman" w:hAnsi="Consolas" w:cs="Times New Roman"/>
-          <w:color w:val="CCCCCC"/>
-          <w:kern w:val="0"/>
-          <w:sz w:val="21"/>
-          <w:szCs w:val="21"/>
-          <w:lang w:eastAsia="en-IN"/>
-          <w14:ligatures w14:val="none"/>
-        </w:rPr>
-        <w:t>) {</w:t>
+      <w:r>
+        <w:rPr>
+          <w:rFonts w:ascii="Consolas" w:eastAsia="Times New Roman" w:hAnsi="Consolas" w:cs="Times New Roman"/>
+          <w:color w:val="CCCCCC"/>
+          <w:kern w:val="0"/>
+          <w:sz w:val="21"/>
+          <w:szCs w:val="21"/>
+          <w:lang w:eastAsia="en-IN"/>
+          <w14:ligatures w14:val="none"/>
+        </w:rPr>
+        <w:t>() {</w:t>
       </w:r>
     </w:p>
     <w:p>
@@ -2565,8 +1709,6 @@
         </w:rPr>
         <w:t xml:space="preserve">    </w:t>
       </w:r>
-      <w:proofErr w:type="spellStart"/>
-      <w:proofErr w:type="gramStart"/>
       <w:r>
         <w:rPr>
           <w:rFonts w:ascii="Consolas" w:eastAsia="Times New Roman" w:hAnsi="Consolas" w:cs="Times New Roman"/>
@@ -2603,8 +1745,6 @@
         </w:rPr>
         <w:t>serverCreationStatus</w:t>
       </w:r>
-      <w:proofErr w:type="spellEnd"/>
-      <w:proofErr w:type="gramEnd"/>
       <w:r>
         <w:rPr>
           <w:rFonts w:ascii="Consolas" w:eastAsia="Times New Roman" w:hAnsi="Consolas" w:cs="Times New Roman"/>
@@ -2756,33 +1896,7 @@
           <w:lang w:eastAsia="en-IN"/>
           <w14:ligatures w14:val="none"/>
         </w:rPr>
-        <w:t xml:space="preserve"> (this only updates the </w:t>
-      </w:r>
-      <w:proofErr w:type="spellStart"/>
-      <w:r>
-        <w:rPr>
-          <w:rFonts w:ascii="Consolas" w:eastAsia="Times New Roman" w:hAnsi="Consolas" w:cs="Times New Roman"/>
-          <w:color w:val="CCCCCC"/>
-          <w:kern w:val="0"/>
-          <w:sz w:val="21"/>
-          <w:szCs w:val="21"/>
-          <w:lang w:eastAsia="en-IN"/>
-          <w14:ligatures w14:val="none"/>
-        </w:rPr>
-        <w:t>serverName</w:t>
-      </w:r>
-      <w:proofErr w:type="spellEnd"/>
-      <w:r>
-        <w:rPr>
-          <w:rFonts w:ascii="Consolas" w:eastAsia="Times New Roman" w:hAnsi="Consolas" w:cs="Times New Roman"/>
-          <w:color w:val="CCCCCC"/>
-          <w:kern w:val="0"/>
-          <w:sz w:val="21"/>
-          <w:szCs w:val="21"/>
-          <w:lang w:eastAsia="en-IN"/>
-          <w14:ligatures w14:val="none"/>
-        </w:rPr>
-        <w:t xml:space="preserve"> value)</w:t>
+        <w:t xml:space="preserve"> (this only updates the serverName value)</w:t>
       </w:r>
     </w:p>
     <w:p>
@@ -3004,7 +2118,6 @@
         </w:rPr>
         <w:t>"</w:t>
       </w:r>
-      <w:proofErr w:type="spellStart"/>
       <w:r>
         <w:rPr>
           <w:rFonts w:ascii="Consolas" w:eastAsia="Times New Roman" w:hAnsi="Consolas" w:cs="Times New Roman"/>
@@ -3017,7 +2130,6 @@
         </w:rPr>
         <w:t>onUpdateServerName</w:t>
       </w:r>
-      <w:proofErr w:type="spellEnd"/>
       <w:r>
         <w:rPr>
           <w:rFonts w:ascii="Consolas" w:eastAsia="Times New Roman" w:hAnsi="Consolas" w:cs="Times New Roman"/>
@@ -3141,7 +2253,6 @@
         </w:rPr>
         <w:t>{{</w:t>
       </w:r>
-      <w:proofErr w:type="spellStart"/>
       <w:r>
         <w:rPr>
           <w:rFonts w:ascii="Consolas" w:eastAsia="Times New Roman" w:hAnsi="Consolas" w:cs="Times New Roman"/>
@@ -3154,8 +2265,6 @@
         </w:rPr>
         <w:t>serverName</w:t>
       </w:r>
-      <w:proofErr w:type="spellEnd"/>
-      <w:proofErr w:type="gramStart"/>
       <w:r>
         <w:rPr>
           <w:rFonts w:ascii="Consolas" w:eastAsia="Times New Roman" w:hAnsi="Consolas" w:cs="Times New Roman"/>
@@ -3178,20 +2287,7 @@
           <w:lang w:eastAsia="en-IN"/>
           <w14:ligatures w14:val="none"/>
         </w:rPr>
-        <w:t>&lt;</w:t>
-      </w:r>
-      <w:proofErr w:type="gramEnd"/>
-      <w:r>
-        <w:rPr>
-          <w:rFonts w:ascii="Consolas" w:eastAsia="Times New Roman" w:hAnsi="Consolas" w:cs="Times New Roman"/>
-          <w:color w:val="808080"/>
-          <w:kern w:val="0"/>
-          <w:sz w:val="21"/>
-          <w:szCs w:val="21"/>
-          <w:lang w:eastAsia="en-IN"/>
-          <w14:ligatures w14:val="none"/>
-        </w:rPr>
-        <w:t>/</w:t>
+        <w:t>&lt;/</w:t>
       </w:r>
       <w:r>
         <w:rPr>
@@ -3257,71 +2353,19 @@
           <w:lang w:eastAsia="en-IN"/>
           <w14:ligatures w14:val="none"/>
         </w:rPr>
-        <w:t xml:space="preserve">two-way data </w:t>
-      </w:r>
-      <w:proofErr w:type="gramStart"/>
-      <w:r>
-        <w:rPr>
-          <w:rFonts w:ascii="Consolas" w:eastAsia="Times New Roman" w:hAnsi="Consolas" w:cs="Times New Roman"/>
-          <w:color w:val="CCCCCC"/>
-          <w:kern w:val="0"/>
-          <w:sz w:val="21"/>
-          <w:szCs w:val="21"/>
-          <w:lang w:eastAsia="en-IN"/>
-          <w14:ligatures w14:val="none"/>
-        </w:rPr>
-        <w:t>binding</w:t>
-      </w:r>
-      <w:r>
-        <w:rPr>
-          <w:rFonts w:ascii="Consolas" w:eastAsia="Times New Roman" w:hAnsi="Consolas" w:cs="Times New Roman"/>
-          <w:color w:val="CCCCCC"/>
-          <w:kern w:val="0"/>
-          <w:sz w:val="21"/>
-          <w:szCs w:val="21"/>
-          <w:lang w:eastAsia="en-IN"/>
-          <w14:ligatures w14:val="none"/>
-        </w:rPr>
-        <w:t>(</w:t>
-      </w:r>
-      <w:proofErr w:type="gramEnd"/>
-      <w:r>
-        <w:rPr>
-          <w:rFonts w:ascii="Consolas" w:eastAsia="Times New Roman" w:hAnsi="Consolas" w:cs="Times New Roman"/>
-          <w:color w:val="CCCCCC"/>
-          <w:kern w:val="0"/>
-          <w:sz w:val="21"/>
-          <w:szCs w:val="21"/>
-          <w:lang w:eastAsia="en-IN"/>
-          <w14:ligatures w14:val="none"/>
-        </w:rPr>
-        <w:t xml:space="preserve">this updates and displays the </w:t>
-      </w:r>
-      <w:proofErr w:type="spellStart"/>
-      <w:r>
-        <w:rPr>
-          <w:rFonts w:ascii="Consolas" w:eastAsia="Times New Roman" w:hAnsi="Consolas" w:cs="Times New Roman"/>
-          <w:color w:val="CCCCCC"/>
-          <w:kern w:val="0"/>
-          <w:sz w:val="21"/>
-          <w:szCs w:val="21"/>
-          <w:lang w:eastAsia="en-IN"/>
-          <w14:ligatures w14:val="none"/>
-        </w:rPr>
-        <w:t>serverName</w:t>
-      </w:r>
-      <w:proofErr w:type="spellEnd"/>
-      <w:r>
-        <w:rPr>
-          <w:rFonts w:ascii="Consolas" w:eastAsia="Times New Roman" w:hAnsi="Consolas" w:cs="Times New Roman"/>
-          <w:color w:val="CCCCCC"/>
-          <w:kern w:val="0"/>
-          <w:sz w:val="21"/>
-          <w:szCs w:val="21"/>
-          <w:lang w:eastAsia="en-IN"/>
-          <w14:ligatures w14:val="none"/>
-        </w:rPr>
-        <w:t xml:space="preserve"> value at same time)</w:t>
+        <w:t>two-way data binding</w:t>
+      </w:r>
+      <w:r>
+        <w:rPr>
+          <w:rFonts w:ascii="Consolas" w:eastAsia="Times New Roman" w:hAnsi="Consolas" w:cs="Times New Roman"/>
+          <w:color w:val="CCCCCC"/>
+          <w:kern w:val="0"/>
+          <w:sz w:val="21"/>
+          <w:szCs w:val="21"/>
+          <w:lang w:eastAsia="en-IN"/>
+          <w14:ligatures w14:val="none"/>
+        </w:rPr>
+        <w:t>(this updates and displays the serverName value at same time)</w:t>
       </w:r>
     </w:p>
     <w:p>
@@ -3516,9 +2560,32 @@
           <w:lang w:eastAsia="en-IN"/>
           <w14:ligatures w14:val="none"/>
         </w:rPr>
-        <w:t>[(</w:t>
-      </w:r>
-      <w:proofErr w:type="spellStart"/>
+        <w:t>[(ngModel)]</w:t>
+      </w:r>
+      <w:r>
+        <w:rPr>
+          <w:rFonts w:ascii="Consolas" w:eastAsia="Times New Roman" w:hAnsi="Consolas" w:cs="Times New Roman"/>
+          <w:color w:val="CCCCCC"/>
+          <w:kern w:val="0"/>
+          <w:sz w:val="21"/>
+          <w:szCs w:val="21"/>
+          <w:lang w:eastAsia="en-IN"/>
+          <w14:ligatures w14:val="none"/>
+        </w:rPr>
+        <w:t>=</w:t>
+      </w:r>
+      <w:r>
+        <w:rPr>
+          <w:rFonts w:ascii="Consolas" w:eastAsia="Times New Roman" w:hAnsi="Consolas" w:cs="Times New Roman"/>
+          <w:color w:val="CE9178"/>
+          <w:kern w:val="0"/>
+          <w:sz w:val="21"/>
+          <w:szCs w:val="21"/>
+          <w:lang w:eastAsia="en-IN"/>
+          <w14:ligatures w14:val="none"/>
+        </w:rPr>
+        <w:t>"</w:t>
+      </w:r>
       <w:r>
         <w:rPr>
           <w:rFonts w:ascii="Consolas" w:eastAsia="Times New Roman" w:hAnsi="Consolas" w:cs="Times New Roman"/>
@@ -3529,61 +2596,8 @@
           <w:lang w:eastAsia="en-IN"/>
           <w14:ligatures w14:val="none"/>
         </w:rPr>
-        <w:t>ngModel</w:t>
-      </w:r>
-      <w:proofErr w:type="spellEnd"/>
-      <w:proofErr w:type="gramStart"/>
-      <w:r>
-        <w:rPr>
-          <w:rFonts w:ascii="Consolas" w:eastAsia="Times New Roman" w:hAnsi="Consolas" w:cs="Times New Roman"/>
-          <w:color w:val="9CDCFE"/>
-          <w:kern w:val="0"/>
-          <w:sz w:val="21"/>
-          <w:szCs w:val="21"/>
-          <w:lang w:eastAsia="en-IN"/>
-          <w14:ligatures w14:val="none"/>
-        </w:rPr>
-        <w:t>)]</w:t>
-      </w:r>
-      <w:r>
-        <w:rPr>
-          <w:rFonts w:ascii="Consolas" w:eastAsia="Times New Roman" w:hAnsi="Consolas" w:cs="Times New Roman"/>
-          <w:color w:val="CCCCCC"/>
-          <w:kern w:val="0"/>
-          <w:sz w:val="21"/>
-          <w:szCs w:val="21"/>
-          <w:lang w:eastAsia="en-IN"/>
-          <w14:ligatures w14:val="none"/>
-        </w:rPr>
-        <w:t>=</w:t>
-      </w:r>
-      <w:proofErr w:type="gramEnd"/>
-      <w:r>
-        <w:rPr>
-          <w:rFonts w:ascii="Consolas" w:eastAsia="Times New Roman" w:hAnsi="Consolas" w:cs="Times New Roman"/>
-          <w:color w:val="CE9178"/>
-          <w:kern w:val="0"/>
-          <w:sz w:val="21"/>
-          <w:szCs w:val="21"/>
-          <w:lang w:eastAsia="en-IN"/>
-          <w14:ligatures w14:val="none"/>
-        </w:rPr>
-        <w:t>"</w:t>
-      </w:r>
-      <w:proofErr w:type="spellStart"/>
-      <w:r>
-        <w:rPr>
-          <w:rFonts w:ascii="Consolas" w:eastAsia="Times New Roman" w:hAnsi="Consolas" w:cs="Times New Roman"/>
-          <w:color w:val="9CDCFE"/>
-          <w:kern w:val="0"/>
-          <w:sz w:val="21"/>
-          <w:szCs w:val="21"/>
-          <w:lang w:eastAsia="en-IN"/>
-          <w14:ligatures w14:val="none"/>
-        </w:rPr>
         <w:t>serverName</w:t>
       </w:r>
-      <w:proofErr w:type="spellEnd"/>
       <w:r>
         <w:rPr>
           <w:rFonts w:ascii="Consolas" w:eastAsia="Times New Roman" w:hAnsi="Consolas" w:cs="Times New Roman"/>
@@ -3631,21 +2645,7 @@
         <w:rPr>
           <w:lang w:val="en-US"/>
         </w:rPr>
-        <w:t xml:space="preserve">Directives are instructions in the DOM. </w:t>
-      </w:r>
-      <w:proofErr w:type="gramStart"/>
-      <w:r>
-        <w:rPr>
-          <w:lang w:val="en-US"/>
-        </w:rPr>
-        <w:t>Components(</w:t>
-      </w:r>
-      <w:proofErr w:type="gramEnd"/>
-      <w:r>
-        <w:rPr>
-          <w:lang w:val="en-US"/>
-        </w:rPr>
-        <w:t>Directive with template) are instructions in the DOM.</w:t>
+        <w:t>Directives are instructions in the DOM. Components(Directive with template) are instructions in the DOM.</w:t>
       </w:r>
     </w:p>
     <w:p>
@@ -3727,9 +2727,32 @@
           <w:lang w:eastAsia="en-IN"/>
           <w14:ligatures w14:val="none"/>
         </w:rPr>
-        <w:t>*</w:t>
-      </w:r>
-      <w:proofErr w:type="spellStart"/>
+        <w:t>*ngIf</w:t>
+      </w:r>
+      <w:r>
+        <w:rPr>
+          <w:rFonts w:ascii="Consolas" w:eastAsia="Times New Roman" w:hAnsi="Consolas" w:cs="Times New Roman"/>
+          <w:color w:val="CCCCCC"/>
+          <w:kern w:val="0"/>
+          <w:sz w:val="21"/>
+          <w:szCs w:val="21"/>
+          <w:lang w:eastAsia="en-IN"/>
+          <w14:ligatures w14:val="none"/>
+        </w:rPr>
+        <w:t>=</w:t>
+      </w:r>
+      <w:r>
+        <w:rPr>
+          <w:rFonts w:ascii="Consolas" w:eastAsia="Times New Roman" w:hAnsi="Consolas" w:cs="Times New Roman"/>
+          <w:color w:val="CE9178"/>
+          <w:kern w:val="0"/>
+          <w:sz w:val="21"/>
+          <w:szCs w:val="21"/>
+          <w:lang w:eastAsia="en-IN"/>
+          <w14:ligatures w14:val="none"/>
+        </w:rPr>
+        <w:t>"</w:t>
+      </w:r>
       <w:r>
         <w:rPr>
           <w:rFonts w:ascii="Consolas" w:eastAsia="Times New Roman" w:hAnsi="Consolas" w:cs="Times New Roman"/>
@@ -3740,20 +2763,7 @@
           <w:lang w:eastAsia="en-IN"/>
           <w14:ligatures w14:val="none"/>
         </w:rPr>
-        <w:t>ngIf</w:t>
-      </w:r>
-      <w:proofErr w:type="spellEnd"/>
-      <w:r>
-        <w:rPr>
-          <w:rFonts w:ascii="Consolas" w:eastAsia="Times New Roman" w:hAnsi="Consolas" w:cs="Times New Roman"/>
-          <w:color w:val="CCCCCC"/>
-          <w:kern w:val="0"/>
-          <w:sz w:val="21"/>
-          <w:szCs w:val="21"/>
-          <w:lang w:eastAsia="en-IN"/>
-          <w14:ligatures w14:val="none"/>
-        </w:rPr>
-        <w:t>=</w:t>
+        <w:t>serverCreated</w:t>
       </w:r>
       <w:r>
         <w:rPr>
@@ -3767,7 +2777,30 @@
         </w:rPr>
         <w:t>"</w:t>
       </w:r>
-      <w:proofErr w:type="spellStart"/>
+      <w:r>
+        <w:rPr>
+          <w:rFonts w:ascii="Consolas" w:eastAsia="Times New Roman" w:hAnsi="Consolas" w:cs="Times New Roman"/>
+          <w:color w:val="808080"/>
+          <w:kern w:val="0"/>
+          <w:sz w:val="21"/>
+          <w:szCs w:val="21"/>
+          <w:lang w:eastAsia="en-IN"/>
+          <w14:ligatures w14:val="none"/>
+        </w:rPr>
+        <w:t>&gt;</w:t>
+      </w:r>
+      <w:r>
+        <w:rPr>
+          <w:rFonts w:ascii="Consolas" w:eastAsia="Times New Roman" w:hAnsi="Consolas" w:cs="Times New Roman"/>
+          <w:color w:val="CCCCCC"/>
+          <w:kern w:val="0"/>
+          <w:sz w:val="21"/>
+          <w:szCs w:val="21"/>
+          <w:lang w:eastAsia="en-IN"/>
+          <w14:ligatures w14:val="none"/>
+        </w:rPr>
+        <w:t>Server was created, server name is {{</w:t>
+      </w:r>
       <w:r>
         <w:rPr>
           <w:rFonts w:ascii="Consolas" w:eastAsia="Times New Roman" w:hAnsi="Consolas" w:cs="Times New Roman"/>
@@ -3778,60 +2811,8 @@
           <w:lang w:eastAsia="en-IN"/>
           <w14:ligatures w14:val="none"/>
         </w:rPr>
-        <w:t>serverCreated</w:t>
-      </w:r>
-      <w:proofErr w:type="spellEnd"/>
-      <w:r>
-        <w:rPr>
-          <w:rFonts w:ascii="Consolas" w:eastAsia="Times New Roman" w:hAnsi="Consolas" w:cs="Times New Roman"/>
-          <w:color w:val="CE9178"/>
-          <w:kern w:val="0"/>
-          <w:sz w:val="21"/>
-          <w:szCs w:val="21"/>
-          <w:lang w:eastAsia="en-IN"/>
-          <w14:ligatures w14:val="none"/>
-        </w:rPr>
-        <w:t>"</w:t>
-      </w:r>
-      <w:r>
-        <w:rPr>
-          <w:rFonts w:ascii="Consolas" w:eastAsia="Times New Roman" w:hAnsi="Consolas" w:cs="Times New Roman"/>
-          <w:color w:val="808080"/>
-          <w:kern w:val="0"/>
-          <w:sz w:val="21"/>
-          <w:szCs w:val="21"/>
-          <w:lang w:eastAsia="en-IN"/>
-          <w14:ligatures w14:val="none"/>
-        </w:rPr>
-        <w:t>&gt;</w:t>
-      </w:r>
-      <w:r>
-        <w:rPr>
-          <w:rFonts w:ascii="Consolas" w:eastAsia="Times New Roman" w:hAnsi="Consolas" w:cs="Times New Roman"/>
-          <w:color w:val="CCCCCC"/>
-          <w:kern w:val="0"/>
-          <w:sz w:val="21"/>
-          <w:szCs w:val="21"/>
-          <w:lang w:eastAsia="en-IN"/>
-          <w14:ligatures w14:val="none"/>
-        </w:rPr>
-        <w:t>Server was created, server name is {{</w:t>
-      </w:r>
-      <w:proofErr w:type="spellStart"/>
-      <w:r>
-        <w:rPr>
-          <w:rFonts w:ascii="Consolas" w:eastAsia="Times New Roman" w:hAnsi="Consolas" w:cs="Times New Roman"/>
-          <w:color w:val="9CDCFE"/>
-          <w:kern w:val="0"/>
-          <w:sz w:val="21"/>
-          <w:szCs w:val="21"/>
-          <w:lang w:eastAsia="en-IN"/>
-          <w14:ligatures w14:val="none"/>
-        </w:rPr>
         <w:t>serverName</w:t>
       </w:r>
-      <w:proofErr w:type="spellEnd"/>
-      <w:proofErr w:type="gramStart"/>
       <w:r>
         <w:rPr>
           <w:rFonts w:ascii="Consolas" w:eastAsia="Times New Roman" w:hAnsi="Consolas" w:cs="Times New Roman"/>
@@ -3854,20 +2835,7 @@
           <w:lang w:eastAsia="en-IN"/>
           <w14:ligatures w14:val="none"/>
         </w:rPr>
-        <w:t>&lt;</w:t>
-      </w:r>
-      <w:proofErr w:type="gramEnd"/>
-      <w:r>
-        <w:rPr>
-          <w:rFonts w:ascii="Consolas" w:eastAsia="Times New Roman" w:hAnsi="Consolas" w:cs="Times New Roman"/>
-          <w:color w:val="808080"/>
-          <w:kern w:val="0"/>
-          <w:sz w:val="21"/>
-          <w:szCs w:val="21"/>
-          <w:lang w:eastAsia="en-IN"/>
-          <w14:ligatures w14:val="none"/>
-        </w:rPr>
-        <w:t>/</w:t>
+        <w:t>&lt;/</w:t>
       </w:r>
       <w:r>
         <w:rPr>
@@ -3998,9 +2966,32 @@
           <w:lang w:eastAsia="en-IN"/>
           <w14:ligatures w14:val="none"/>
         </w:rPr>
-        <w:t>*</w:t>
-      </w:r>
-      <w:proofErr w:type="spellStart"/>
+        <w:t>*ngIf</w:t>
+      </w:r>
+      <w:r>
+        <w:rPr>
+          <w:rFonts w:ascii="Consolas" w:eastAsia="Times New Roman" w:hAnsi="Consolas" w:cs="Times New Roman"/>
+          <w:color w:val="CCCCCC"/>
+          <w:kern w:val="0"/>
+          <w:sz w:val="21"/>
+          <w:szCs w:val="21"/>
+          <w:lang w:eastAsia="en-IN"/>
+          <w14:ligatures w14:val="none"/>
+        </w:rPr>
+        <w:t>=</w:t>
+      </w:r>
+      <w:r>
+        <w:rPr>
+          <w:rFonts w:ascii="Consolas" w:eastAsia="Times New Roman" w:hAnsi="Consolas" w:cs="Times New Roman"/>
+          <w:color w:val="CE9178"/>
+          <w:kern w:val="0"/>
+          <w:sz w:val="21"/>
+          <w:szCs w:val="21"/>
+          <w:lang w:eastAsia="en-IN"/>
+          <w14:ligatures w14:val="none"/>
+        </w:rPr>
+        <w:t>"</w:t>
+      </w:r>
       <w:r>
         <w:rPr>
           <w:rFonts w:ascii="Consolas" w:eastAsia="Times New Roman" w:hAnsi="Consolas" w:cs="Times New Roman"/>
@@ -4011,20 +3002,55 @@
           <w:lang w:eastAsia="en-IN"/>
           <w14:ligatures w14:val="none"/>
         </w:rPr>
-        <w:t>ngIf</w:t>
-      </w:r>
-      <w:proofErr w:type="spellEnd"/>
-      <w:r>
-        <w:rPr>
-          <w:rFonts w:ascii="Consolas" w:eastAsia="Times New Roman" w:hAnsi="Consolas" w:cs="Times New Roman"/>
-          <w:color w:val="CCCCCC"/>
-          <w:kern w:val="0"/>
-          <w:sz w:val="21"/>
-          <w:szCs w:val="21"/>
-          <w:lang w:eastAsia="en-IN"/>
-          <w14:ligatures w14:val="none"/>
-        </w:rPr>
-        <w:t>=</w:t>
+        <w:t>serverCreated</w:t>
+      </w:r>
+      <w:r>
+        <w:rPr>
+          <w:rFonts w:ascii="Consolas" w:eastAsia="Times New Roman" w:hAnsi="Consolas" w:cs="Times New Roman"/>
+          <w:color w:val="CCCCCC"/>
+          <w:kern w:val="0"/>
+          <w:sz w:val="21"/>
+          <w:szCs w:val="21"/>
+          <w:lang w:eastAsia="en-IN"/>
+          <w14:ligatures w14:val="none"/>
+        </w:rPr>
+        <w:t xml:space="preserve">; </w:t>
+      </w:r>
+      <w:r>
+        <w:rPr>
+          <w:rFonts w:ascii="Consolas" w:eastAsia="Times New Roman" w:hAnsi="Consolas" w:cs="Times New Roman"/>
+          <w:color w:val="C586C0"/>
+          <w:kern w:val="0"/>
+          <w:sz w:val="21"/>
+          <w:szCs w:val="21"/>
+          <w:lang w:eastAsia="en-IN"/>
+          <w14:ligatures w14:val="none"/>
+        </w:rPr>
+        <w:t>else</w:t>
+      </w:r>
+      <w:r>
+        <w:rPr>
+          <w:rFonts w:ascii="Consolas" w:eastAsia="Times New Roman" w:hAnsi="Consolas" w:cs="Times New Roman"/>
+          <w:color w:val="CCCCCC"/>
+          <w:kern w:val="0"/>
+          <w:sz w:val="21"/>
+          <w:szCs w:val="21"/>
+          <w:lang w:eastAsia="en-IN"/>
+          <w14:ligatures w14:val="none"/>
+        </w:rPr>
+        <w:t xml:space="preserve"> </w:t>
+      </w:r>
+      <w:r>
+        <w:rPr>
+          <w:rFonts w:ascii="Consolas" w:eastAsia="Times New Roman" w:hAnsi="Consolas" w:cs="Times New Roman"/>
+          <w:color w:val="9CDCFE"/>
+          <w:kern w:val="0"/>
+          <w:sz w:val="21"/>
+          <w:szCs w:val="21"/>
+          <w:lang w:eastAsia="en-IN"/>
+          <w14:ligatures w14:val="none"/>
+        </w:rPr>
+        <w:t>noServer</w:t>
       </w:r>
       <w:r>
         <w:rPr>
@@ -4038,7 +3064,30 @@
         </w:rPr>
         <w:t>"</w:t>
       </w:r>
-      <w:proofErr w:type="spellStart"/>
+      <w:r>
+        <w:rPr>
+          <w:rFonts w:ascii="Consolas" w:eastAsia="Times New Roman" w:hAnsi="Consolas" w:cs="Times New Roman"/>
+          <w:color w:val="808080"/>
+          <w:kern w:val="0"/>
+          <w:sz w:val="21"/>
+          <w:szCs w:val="21"/>
+          <w:lang w:eastAsia="en-IN"/>
+          <w14:ligatures w14:val="none"/>
+        </w:rPr>
+        <w:t>&gt;</w:t>
+      </w:r>
+      <w:r>
+        <w:rPr>
+          <w:rFonts w:ascii="Consolas" w:eastAsia="Times New Roman" w:hAnsi="Consolas" w:cs="Times New Roman"/>
+          <w:color w:val="CCCCCC"/>
+          <w:kern w:val="0"/>
+          <w:sz w:val="21"/>
+          <w:szCs w:val="21"/>
+          <w:lang w:eastAsia="en-IN"/>
+          <w14:ligatures w14:val="none"/>
+        </w:rPr>
+        <w:t>Server was created, server name is {{</w:t>
+      </w:r>
       <w:r>
         <w:rPr>
           <w:rFonts w:ascii="Consolas" w:eastAsia="Times New Roman" w:hAnsi="Consolas" w:cs="Times New Roman"/>
@@ -4049,110 +3098,8 @@
           <w:lang w:eastAsia="en-IN"/>
           <w14:ligatures w14:val="none"/>
         </w:rPr>
-        <w:t>serverCreated</w:t>
-      </w:r>
-      <w:proofErr w:type="spellEnd"/>
-      <w:r>
-        <w:rPr>
-          <w:rFonts w:ascii="Consolas" w:eastAsia="Times New Roman" w:hAnsi="Consolas" w:cs="Times New Roman"/>
-          <w:color w:val="CCCCCC"/>
-          <w:kern w:val="0"/>
-          <w:sz w:val="21"/>
-          <w:szCs w:val="21"/>
-          <w:lang w:eastAsia="en-IN"/>
-          <w14:ligatures w14:val="none"/>
-        </w:rPr>
-        <w:t xml:space="preserve">; </w:t>
-      </w:r>
-      <w:r>
-        <w:rPr>
-          <w:rFonts w:ascii="Consolas" w:eastAsia="Times New Roman" w:hAnsi="Consolas" w:cs="Times New Roman"/>
-          <w:color w:val="C586C0"/>
-          <w:kern w:val="0"/>
-          <w:sz w:val="21"/>
-          <w:szCs w:val="21"/>
-          <w:lang w:eastAsia="en-IN"/>
-          <w14:ligatures w14:val="none"/>
-        </w:rPr>
-        <w:t>else</w:t>
-      </w:r>
-      <w:r>
-        <w:rPr>
-          <w:rFonts w:ascii="Consolas" w:eastAsia="Times New Roman" w:hAnsi="Consolas" w:cs="Times New Roman"/>
-          <w:color w:val="CCCCCC"/>
-          <w:kern w:val="0"/>
-          <w:sz w:val="21"/>
-          <w:szCs w:val="21"/>
-          <w:lang w:eastAsia="en-IN"/>
-          <w14:ligatures w14:val="none"/>
-        </w:rPr>
-        <w:t xml:space="preserve"> </w:t>
-      </w:r>
-      <w:proofErr w:type="spellStart"/>
-      <w:r>
-        <w:rPr>
-          <w:rFonts w:ascii="Consolas" w:eastAsia="Times New Roman" w:hAnsi="Consolas" w:cs="Times New Roman"/>
-          <w:color w:val="9CDCFE"/>
-          <w:kern w:val="0"/>
-          <w:sz w:val="21"/>
-          <w:szCs w:val="21"/>
-          <w:lang w:eastAsia="en-IN"/>
-          <w14:ligatures w14:val="none"/>
-        </w:rPr>
-        <w:t>noServer</w:t>
-      </w:r>
-      <w:proofErr w:type="spellEnd"/>
-      <w:r>
-        <w:rPr>
-          <w:rFonts w:ascii="Consolas" w:eastAsia="Times New Roman" w:hAnsi="Consolas" w:cs="Times New Roman"/>
-          <w:color w:val="CE9178"/>
-          <w:kern w:val="0"/>
-          <w:sz w:val="21"/>
-          <w:szCs w:val="21"/>
-          <w:lang w:eastAsia="en-IN"/>
-          <w14:ligatures w14:val="none"/>
-        </w:rPr>
-        <w:t>"</w:t>
-      </w:r>
-      <w:r>
-        <w:rPr>
-          <w:rFonts w:ascii="Consolas" w:eastAsia="Times New Roman" w:hAnsi="Consolas" w:cs="Times New Roman"/>
-          <w:color w:val="808080"/>
-          <w:kern w:val="0"/>
-          <w:sz w:val="21"/>
-          <w:szCs w:val="21"/>
-          <w:lang w:eastAsia="en-IN"/>
-          <w14:ligatures w14:val="none"/>
-        </w:rPr>
-        <w:t>&gt;</w:t>
-      </w:r>
-      <w:r>
-        <w:rPr>
-          <w:rFonts w:ascii="Consolas" w:eastAsia="Times New Roman" w:hAnsi="Consolas" w:cs="Times New Roman"/>
-          <w:color w:val="CCCCCC"/>
-          <w:kern w:val="0"/>
-          <w:sz w:val="21"/>
-          <w:szCs w:val="21"/>
-          <w:lang w:eastAsia="en-IN"/>
-          <w14:ligatures w14:val="none"/>
-        </w:rPr>
-        <w:t>Server was created, server name is {{</w:t>
-      </w:r>
-      <w:proofErr w:type="spellStart"/>
-      <w:r>
-        <w:rPr>
-          <w:rFonts w:ascii="Consolas" w:eastAsia="Times New Roman" w:hAnsi="Consolas" w:cs="Times New Roman"/>
-          <w:color w:val="9CDCFE"/>
-          <w:kern w:val="0"/>
-          <w:sz w:val="21"/>
-          <w:szCs w:val="21"/>
-          <w:lang w:eastAsia="en-IN"/>
-          <w14:ligatures w14:val="none"/>
-        </w:rPr>
         <w:t>serverName</w:t>
       </w:r>
-      <w:proofErr w:type="spellEnd"/>
-      <w:proofErr w:type="gramStart"/>
       <w:r>
         <w:rPr>
           <w:rFonts w:ascii="Consolas" w:eastAsia="Times New Roman" w:hAnsi="Consolas" w:cs="Times New Roman"/>
@@ -4175,20 +3122,7 @@
           <w:lang w:eastAsia="en-IN"/>
           <w14:ligatures w14:val="none"/>
         </w:rPr>
-        <w:t>&lt;</w:t>
-      </w:r>
-      <w:proofErr w:type="gramEnd"/>
-      <w:r>
-        <w:rPr>
-          <w:rFonts w:ascii="Consolas" w:eastAsia="Times New Roman" w:hAnsi="Consolas" w:cs="Times New Roman"/>
-          <w:color w:val="808080"/>
-          <w:kern w:val="0"/>
-          <w:sz w:val="21"/>
-          <w:szCs w:val="21"/>
-          <w:lang w:eastAsia="en-IN"/>
-          <w14:ligatures w14:val="none"/>
-        </w:rPr>
-        <w:t>/</w:t>
+        <w:t>&lt;/</w:t>
       </w:r>
       <w:r>
         <w:rPr>
@@ -4495,57 +3429,17 @@
           <w14:ligatures w14:val="none"/>
         </w:rPr>
       </w:pPr>
-      <w:proofErr w:type="spellStart"/>
-      <w:r>
-        <w:rPr>
-          <w:rFonts w:ascii="Consolas" w:eastAsia="Times New Roman" w:hAnsi="Consolas" w:cs="Times New Roman"/>
-          <w:color w:val="808080"/>
-          <w:kern w:val="0"/>
-          <w:sz w:val="21"/>
-          <w:szCs w:val="21"/>
-          <w:lang w:eastAsia="en-IN"/>
-          <w14:ligatures w14:val="none"/>
-        </w:rPr>
-        <w:t>ngStyle</w:t>
-      </w:r>
-      <w:proofErr w:type="spellEnd"/>
-      <w:r>
-        <w:rPr>
-          <w:rFonts w:ascii="Consolas" w:eastAsia="Times New Roman" w:hAnsi="Consolas" w:cs="Times New Roman"/>
-          <w:color w:val="808080"/>
-          <w:kern w:val="0"/>
-          <w:sz w:val="21"/>
-          <w:szCs w:val="21"/>
-          <w:lang w:eastAsia="en-IN"/>
-          <w14:ligatures w14:val="none"/>
-        </w:rPr>
-        <w:t xml:space="preserve"> is used to add styling values dynamically through </w:t>
-      </w:r>
-      <w:proofErr w:type="spellStart"/>
-      <w:r>
-        <w:rPr>
-          <w:rFonts w:ascii="Consolas" w:eastAsia="Times New Roman" w:hAnsi="Consolas" w:cs="Times New Roman"/>
-          <w:color w:val="808080"/>
-          <w:kern w:val="0"/>
-          <w:sz w:val="21"/>
-          <w:szCs w:val="21"/>
-          <w:lang w:eastAsia="en-IN"/>
-          <w14:ligatures w14:val="none"/>
-        </w:rPr>
-        <w:t>ts</w:t>
-      </w:r>
-      <w:proofErr w:type="spellEnd"/>
-      <w:r>
-        <w:rPr>
-          <w:rFonts w:ascii="Consolas" w:eastAsia="Times New Roman" w:hAnsi="Consolas" w:cs="Times New Roman"/>
-          <w:color w:val="808080"/>
-          <w:kern w:val="0"/>
-          <w:sz w:val="21"/>
-          <w:szCs w:val="21"/>
-          <w:lang w:eastAsia="en-IN"/>
-          <w14:ligatures w14:val="none"/>
-        </w:rPr>
-        <w:t xml:space="preserve"> file</w:t>
+      <w:r>
+        <w:rPr>
+          <w:rFonts w:ascii="Consolas" w:eastAsia="Times New Roman" w:hAnsi="Consolas" w:cs="Times New Roman"/>
+          <w:color w:val="808080"/>
+          <w:kern w:val="0"/>
+          <w:sz w:val="21"/>
+          <w:szCs w:val="21"/>
+          <w:lang w:eastAsia="en-IN"/>
+          <w14:ligatures w14:val="none"/>
+        </w:rPr>
+        <w:t>ngStyle is used to add styling values dynamically through ts file</w:t>
       </w:r>
     </w:p>
     <w:p>
@@ -4609,9 +3503,44 @@
           <w:lang w:eastAsia="en-IN"/>
           <w14:ligatures w14:val="none"/>
         </w:rPr>
-        <w:t>[</w:t>
-      </w:r>
-      <w:proofErr w:type="spellStart"/>
+        <w:t>[ngStyle]</w:t>
+      </w:r>
+      <w:r>
+        <w:rPr>
+          <w:rFonts w:ascii="Consolas" w:eastAsia="Times New Roman" w:hAnsi="Consolas" w:cs="Times New Roman"/>
+          <w:color w:val="CCCCCC"/>
+          <w:kern w:val="0"/>
+          <w:sz w:val="21"/>
+          <w:szCs w:val="21"/>
+          <w:lang w:eastAsia="en-IN"/>
+          <w14:ligatures w14:val="none"/>
+        </w:rPr>
+        <w:t>=</w:t>
+      </w:r>
+      <w:r>
+        <w:rPr>
+          <w:rFonts w:ascii="Consolas" w:eastAsia="Times New Roman" w:hAnsi="Consolas" w:cs="Times New Roman"/>
+          <w:color w:val="CE9178"/>
+          <w:kern w:val="0"/>
+          <w:sz w:val="21"/>
+          <w:szCs w:val="21"/>
+          <w:lang w:eastAsia="en-IN"/>
+          <w14:ligatures w14:val="none"/>
+        </w:rPr>
+        <w:t>"</w:t>
+      </w:r>
+      <w:r>
+        <w:rPr>
+          <w:rFonts w:ascii="Consolas" w:eastAsia="Times New Roman" w:hAnsi="Consolas" w:cs="Times New Roman"/>
+          <w:color w:val="CCCCCC"/>
+          <w:kern w:val="0"/>
+          <w:sz w:val="21"/>
+          <w:szCs w:val="21"/>
+          <w:lang w:eastAsia="en-IN"/>
+          <w14:ligatures w14:val="none"/>
+        </w:rPr>
+        <w:t>{</w:t>
+      </w:r>
       <w:r>
         <w:rPr>
           <w:rFonts w:ascii="Consolas" w:eastAsia="Times New Roman" w:hAnsi="Consolas" w:cs="Times New Roman"/>
@@ -4622,9 +3551,80 @@
           <w:lang w:eastAsia="en-IN"/>
           <w14:ligatures w14:val="none"/>
         </w:rPr>
-        <w:t>ngStyle</w:t>
-      </w:r>
-      <w:proofErr w:type="spellEnd"/>
+        <w:t>backgroundColor</w:t>
+      </w:r>
+      <w:r>
+        <w:rPr>
+          <w:rFonts w:ascii="Consolas" w:eastAsia="Times New Roman" w:hAnsi="Consolas" w:cs="Times New Roman"/>
+          <w:color w:val="CCCCCC"/>
+          <w:kern w:val="0"/>
+          <w:sz w:val="21"/>
+          <w:szCs w:val="21"/>
+          <w:lang w:eastAsia="en-IN"/>
+          <w14:ligatures w14:val="none"/>
+        </w:rPr>
+        <w:t xml:space="preserve">: </w:t>
+      </w:r>
+      <w:r>
+        <w:rPr>
+          <w:rFonts w:ascii="Consolas" w:eastAsia="Times New Roman" w:hAnsi="Consolas" w:cs="Times New Roman"/>
+          <w:color w:val="DCDCAA"/>
+          <w:kern w:val="0"/>
+          <w:sz w:val="21"/>
+          <w:szCs w:val="21"/>
+          <w:lang w:eastAsia="en-IN"/>
+          <w14:ligatures w14:val="none"/>
+        </w:rPr>
+        <w:t>getColor</w:t>
+      </w:r>
+      <w:r>
+        <w:rPr>
+          <w:rFonts w:ascii="Consolas" w:eastAsia="Times New Roman" w:hAnsi="Consolas" w:cs="Times New Roman"/>
+          <w:color w:val="CCCCCC"/>
+          <w:kern w:val="0"/>
+          <w:sz w:val="21"/>
+          <w:szCs w:val="21"/>
+          <w:lang w:eastAsia="en-IN"/>
+          <w14:ligatures w14:val="none"/>
+        </w:rPr>
+        <w:t>()}</w:t>
+      </w:r>
+      <w:r>
+        <w:rPr>
+          <w:rFonts w:ascii="Consolas" w:eastAsia="Times New Roman" w:hAnsi="Consolas" w:cs="Times New Roman"/>
+          <w:color w:val="CE9178"/>
+          <w:kern w:val="0"/>
+          <w:sz w:val="21"/>
+          <w:szCs w:val="21"/>
+          <w:lang w:eastAsia="en-IN"/>
+          <w14:ligatures w14:val="none"/>
+        </w:rPr>
+        <w:t>"</w:t>
+      </w:r>
+      <w:r>
+        <w:rPr>
+          <w:rFonts w:ascii="Consolas" w:eastAsia="Times New Roman" w:hAnsi="Consolas" w:cs="Times New Roman"/>
+          <w:color w:val="808080"/>
+          <w:kern w:val="0"/>
+          <w:sz w:val="21"/>
+          <w:szCs w:val="21"/>
+          <w:lang w:eastAsia="en-IN"/>
+          <w14:ligatures w14:val="none"/>
+        </w:rPr>
+        <w:t>&gt;</w:t>
+      </w:r>
+      <w:r>
+        <w:rPr>
+          <w:rFonts w:ascii="Consolas" w:eastAsia="Times New Roman" w:hAnsi="Consolas" w:cs="Times New Roman"/>
+          <w:color w:val="CCCCCC"/>
+          <w:kern w:val="0"/>
+          <w:sz w:val="21"/>
+          <w:szCs w:val="21"/>
+          <w:lang w:eastAsia="en-IN"/>
+          <w14:ligatures w14:val="none"/>
+        </w:rPr>
+        <w:t xml:space="preserve">Server with Id {{ </w:t>
+      </w:r>
       <w:r>
         <w:rPr>
           <w:rFonts w:ascii="Consolas" w:eastAsia="Times New Roman" w:hAnsi="Consolas" w:cs="Times New Roman"/>
@@ -4635,72 +3635,20 @@
           <w:lang w:eastAsia="en-IN"/>
           <w14:ligatures w14:val="none"/>
         </w:rPr>
-        <w:t>]</w:t>
-      </w:r>
-      <w:r>
-        <w:rPr>
-          <w:rFonts w:ascii="Consolas" w:eastAsia="Times New Roman" w:hAnsi="Consolas" w:cs="Times New Roman"/>
-          <w:color w:val="CCCCCC"/>
-          <w:kern w:val="0"/>
-          <w:sz w:val="21"/>
-          <w:szCs w:val="21"/>
-          <w:lang w:eastAsia="en-IN"/>
-          <w14:ligatures w14:val="none"/>
-        </w:rPr>
-        <w:t>=</w:t>
-      </w:r>
-      <w:r>
-        <w:rPr>
-          <w:rFonts w:ascii="Consolas" w:eastAsia="Times New Roman" w:hAnsi="Consolas" w:cs="Times New Roman"/>
-          <w:color w:val="CE9178"/>
-          <w:kern w:val="0"/>
-          <w:sz w:val="21"/>
-          <w:szCs w:val="21"/>
-          <w:lang w:eastAsia="en-IN"/>
-          <w14:ligatures w14:val="none"/>
-        </w:rPr>
-        <w:t>"</w:t>
-      </w:r>
-      <w:r>
-        <w:rPr>
-          <w:rFonts w:ascii="Consolas" w:eastAsia="Times New Roman" w:hAnsi="Consolas" w:cs="Times New Roman"/>
-          <w:color w:val="CCCCCC"/>
-          <w:kern w:val="0"/>
-          <w:sz w:val="21"/>
-          <w:szCs w:val="21"/>
-          <w:lang w:eastAsia="en-IN"/>
-          <w14:ligatures w14:val="none"/>
-        </w:rPr>
-        <w:t>{</w:t>
-      </w:r>
-      <w:proofErr w:type="spellStart"/>
-      <w:r>
-        <w:rPr>
-          <w:rFonts w:ascii="Consolas" w:eastAsia="Times New Roman" w:hAnsi="Consolas" w:cs="Times New Roman"/>
-          <w:color w:val="9CDCFE"/>
-          <w:kern w:val="0"/>
-          <w:sz w:val="21"/>
-          <w:szCs w:val="21"/>
-          <w:lang w:eastAsia="en-IN"/>
-          <w14:ligatures w14:val="none"/>
-        </w:rPr>
-        <w:t>backgroundColor</w:t>
-      </w:r>
-      <w:proofErr w:type="spellEnd"/>
-      <w:r>
-        <w:rPr>
-          <w:rFonts w:ascii="Consolas" w:eastAsia="Times New Roman" w:hAnsi="Consolas" w:cs="Times New Roman"/>
-          <w:color w:val="CCCCCC"/>
-          <w:kern w:val="0"/>
-          <w:sz w:val="21"/>
-          <w:szCs w:val="21"/>
-          <w:lang w:eastAsia="en-IN"/>
-          <w14:ligatures w14:val="none"/>
-        </w:rPr>
-        <w:t xml:space="preserve">: </w:t>
-      </w:r>
-      <w:proofErr w:type="spellStart"/>
-      <w:proofErr w:type="gramStart"/>
+        <w:t>serverId</w:t>
+      </w:r>
+      <w:r>
+        <w:rPr>
+          <w:rFonts w:ascii="Consolas" w:eastAsia="Times New Roman" w:hAnsi="Consolas" w:cs="Times New Roman"/>
+          <w:color w:val="CCCCCC"/>
+          <w:kern w:val="0"/>
+          <w:sz w:val="21"/>
+          <w:szCs w:val="21"/>
+          <w:lang w:eastAsia="en-IN"/>
+          <w14:ligatures w14:val="none"/>
+        </w:rPr>
+        <w:t xml:space="preserve"> }} is {{ </w:t>
+      </w:r>
       <w:r>
         <w:rPr>
           <w:rFonts w:ascii="Consolas" w:eastAsia="Times New Roman" w:hAnsi="Consolas" w:cs="Times New Roman"/>
@@ -4711,110 +3659,8 @@
           <w:lang w:eastAsia="en-IN"/>
           <w14:ligatures w14:val="none"/>
         </w:rPr>
-        <w:t>getColor</w:t>
-      </w:r>
-      <w:proofErr w:type="spellEnd"/>
-      <w:r>
-        <w:rPr>
-          <w:rFonts w:ascii="Consolas" w:eastAsia="Times New Roman" w:hAnsi="Consolas" w:cs="Times New Roman"/>
-          <w:color w:val="CCCCCC"/>
-          <w:kern w:val="0"/>
-          <w:sz w:val="21"/>
-          <w:szCs w:val="21"/>
-          <w:lang w:eastAsia="en-IN"/>
-          <w14:ligatures w14:val="none"/>
-        </w:rPr>
-        <w:t>(</w:t>
-      </w:r>
-      <w:proofErr w:type="gramEnd"/>
-      <w:r>
-        <w:rPr>
-          <w:rFonts w:ascii="Consolas" w:eastAsia="Times New Roman" w:hAnsi="Consolas" w:cs="Times New Roman"/>
-          <w:color w:val="CCCCCC"/>
-          <w:kern w:val="0"/>
-          <w:sz w:val="21"/>
-          <w:szCs w:val="21"/>
-          <w:lang w:eastAsia="en-IN"/>
-          <w14:ligatures w14:val="none"/>
-        </w:rPr>
-        <w:t>)}</w:t>
-      </w:r>
-      <w:r>
-        <w:rPr>
-          <w:rFonts w:ascii="Consolas" w:eastAsia="Times New Roman" w:hAnsi="Consolas" w:cs="Times New Roman"/>
-          <w:color w:val="CE9178"/>
-          <w:kern w:val="0"/>
-          <w:sz w:val="21"/>
-          <w:szCs w:val="21"/>
-          <w:lang w:eastAsia="en-IN"/>
-          <w14:ligatures w14:val="none"/>
-        </w:rPr>
-        <w:t>"</w:t>
-      </w:r>
-      <w:r>
-        <w:rPr>
-          <w:rFonts w:ascii="Consolas" w:eastAsia="Times New Roman" w:hAnsi="Consolas" w:cs="Times New Roman"/>
-          <w:color w:val="808080"/>
-          <w:kern w:val="0"/>
-          <w:sz w:val="21"/>
-          <w:szCs w:val="21"/>
-          <w:lang w:eastAsia="en-IN"/>
-          <w14:ligatures w14:val="none"/>
-        </w:rPr>
-        <w:t>&gt;</w:t>
-      </w:r>
-      <w:r>
-        <w:rPr>
-          <w:rFonts w:ascii="Consolas" w:eastAsia="Times New Roman" w:hAnsi="Consolas" w:cs="Times New Roman"/>
-          <w:color w:val="CCCCCC"/>
-          <w:kern w:val="0"/>
-          <w:sz w:val="21"/>
-          <w:szCs w:val="21"/>
-          <w:lang w:eastAsia="en-IN"/>
-          <w14:ligatures w14:val="none"/>
-        </w:rPr>
-        <w:t xml:space="preserve">Server with Id {{ </w:t>
-      </w:r>
-      <w:proofErr w:type="spellStart"/>
-      <w:r>
-        <w:rPr>
-          <w:rFonts w:ascii="Consolas" w:eastAsia="Times New Roman" w:hAnsi="Consolas" w:cs="Times New Roman"/>
-          <w:color w:val="9CDCFE"/>
-          <w:kern w:val="0"/>
-          <w:sz w:val="21"/>
-          <w:szCs w:val="21"/>
-          <w:lang w:eastAsia="en-IN"/>
-          <w14:ligatures w14:val="none"/>
-        </w:rPr>
-        <w:t>serverId</w:t>
-      </w:r>
-      <w:proofErr w:type="spellEnd"/>
-      <w:r>
-        <w:rPr>
-          <w:rFonts w:ascii="Consolas" w:eastAsia="Times New Roman" w:hAnsi="Consolas" w:cs="Times New Roman"/>
-          <w:color w:val="CCCCCC"/>
-          <w:kern w:val="0"/>
-          <w:sz w:val="21"/>
-          <w:szCs w:val="21"/>
-          <w:lang w:eastAsia="en-IN"/>
-          <w14:ligatures w14:val="none"/>
-        </w:rPr>
-        <w:t xml:space="preserve"> }} is {{ </w:t>
-      </w:r>
-      <w:proofErr w:type="spellStart"/>
-      <w:r>
-        <w:rPr>
-          <w:rFonts w:ascii="Consolas" w:eastAsia="Times New Roman" w:hAnsi="Consolas" w:cs="Times New Roman"/>
-          <w:color w:val="DCDCAA"/>
-          <w:kern w:val="0"/>
-          <w:sz w:val="21"/>
-          <w:szCs w:val="21"/>
-          <w:lang w:eastAsia="en-IN"/>
-          <w14:ligatures w14:val="none"/>
-        </w:rPr>
         <w:t>getServerStatus</w:t>
       </w:r>
-      <w:proofErr w:type="spellEnd"/>
       <w:r>
         <w:rPr>
           <w:rFonts w:ascii="Consolas" w:eastAsia="Times New Roman" w:hAnsi="Consolas" w:cs="Times New Roman"/>
@@ -4893,33 +3739,7 @@
           <w:lang w:eastAsia="en-IN"/>
           <w14:ligatures w14:val="none"/>
         </w:rPr>
-        <w:t xml:space="preserve">Below online class gets added based on </w:t>
-      </w:r>
-      <w:proofErr w:type="spellStart"/>
-      <w:r>
-        <w:rPr>
-          <w:rFonts w:ascii="Consolas" w:eastAsia="Times New Roman" w:hAnsi="Consolas" w:cs="Times New Roman"/>
-          <w:color w:val="808080"/>
-          <w:kern w:val="0"/>
-          <w:sz w:val="21"/>
-          <w:szCs w:val="21"/>
-          <w:lang w:eastAsia="en-IN"/>
-          <w14:ligatures w14:val="none"/>
-        </w:rPr>
-        <w:t>serverStatus</w:t>
-      </w:r>
-      <w:proofErr w:type="spellEnd"/>
-      <w:r>
-        <w:rPr>
-          <w:rFonts w:ascii="Consolas" w:eastAsia="Times New Roman" w:hAnsi="Consolas" w:cs="Times New Roman"/>
-          <w:color w:val="808080"/>
-          <w:kern w:val="0"/>
-          <w:sz w:val="21"/>
-          <w:szCs w:val="21"/>
-          <w:lang w:eastAsia="en-IN"/>
-          <w14:ligatures w14:val="none"/>
-        </w:rPr>
-        <w:t xml:space="preserve"> condition</w:t>
+        <w:t>Below online class gets added based on serverStatus condition</w:t>
       </w:r>
     </w:p>
     <w:p>
@@ -4983,9 +3803,44 @@
           <w:lang w:eastAsia="en-IN"/>
           <w14:ligatures w14:val="none"/>
         </w:rPr>
-        <w:t>[</w:t>
-      </w:r>
-      <w:proofErr w:type="spellStart"/>
+        <w:t>[ngClass]</w:t>
+      </w:r>
+      <w:r>
+        <w:rPr>
+          <w:rFonts w:ascii="Consolas" w:eastAsia="Times New Roman" w:hAnsi="Consolas" w:cs="Times New Roman"/>
+          <w:color w:val="CCCCCC"/>
+          <w:kern w:val="0"/>
+          <w:sz w:val="21"/>
+          <w:szCs w:val="21"/>
+          <w:lang w:eastAsia="en-IN"/>
+          <w14:ligatures w14:val="none"/>
+        </w:rPr>
+        <w:t>=</w:t>
+      </w:r>
+      <w:r>
+        <w:rPr>
+          <w:rFonts w:ascii="Consolas" w:eastAsia="Times New Roman" w:hAnsi="Consolas" w:cs="Times New Roman"/>
+          <w:color w:val="CE9178"/>
+          <w:kern w:val="0"/>
+          <w:sz w:val="21"/>
+          <w:szCs w:val="21"/>
+          <w:lang w:eastAsia="en-IN"/>
+          <w14:ligatures w14:val="none"/>
+        </w:rPr>
+        <w:t>"</w:t>
+      </w:r>
+      <w:r>
+        <w:rPr>
+          <w:rFonts w:ascii="Consolas" w:eastAsia="Times New Roman" w:hAnsi="Consolas" w:cs="Times New Roman"/>
+          <w:color w:val="CCCCCC"/>
+          <w:kern w:val="0"/>
+          <w:sz w:val="21"/>
+          <w:szCs w:val="21"/>
+          <w:lang w:eastAsia="en-IN"/>
+          <w14:ligatures w14:val="none"/>
+        </w:rPr>
+        <w:t>{</w:t>
+      </w:r>
       <w:r>
         <w:rPr>
           <w:rFonts w:ascii="Consolas" w:eastAsia="Times New Roman" w:hAnsi="Consolas" w:cs="Times New Roman"/>
@@ -4996,9 +3851,20 @@
           <w:lang w:eastAsia="en-IN"/>
           <w14:ligatures w14:val="none"/>
         </w:rPr>
-        <w:t>ngClass</w:t>
-      </w:r>
-      <w:proofErr w:type="spellEnd"/>
+        <w:t>online</w:t>
+      </w:r>
+      <w:r>
+        <w:rPr>
+          <w:rFonts w:ascii="Consolas" w:eastAsia="Times New Roman" w:hAnsi="Consolas" w:cs="Times New Roman"/>
+          <w:color w:val="CCCCCC"/>
+          <w:kern w:val="0"/>
+          <w:sz w:val="21"/>
+          <w:szCs w:val="21"/>
+          <w:lang w:eastAsia="en-IN"/>
+          <w14:ligatures w14:val="none"/>
+        </w:rPr>
+        <w:t xml:space="preserve">: </w:t>
+      </w:r>
       <w:r>
         <w:rPr>
           <w:rFonts w:ascii="Consolas" w:eastAsia="Times New Roman" w:hAnsi="Consolas" w:cs="Times New Roman"/>
@@ -5009,19 +3875,43 @@
           <w:lang w:eastAsia="en-IN"/>
           <w14:ligatures w14:val="none"/>
         </w:rPr>
-        <w:t>]</w:t>
-      </w:r>
-      <w:r>
-        <w:rPr>
-          <w:rFonts w:ascii="Consolas" w:eastAsia="Times New Roman" w:hAnsi="Consolas" w:cs="Times New Roman"/>
-          <w:color w:val="CCCCCC"/>
-          <w:kern w:val="0"/>
-          <w:sz w:val="21"/>
-          <w:szCs w:val="21"/>
-          <w:lang w:eastAsia="en-IN"/>
-          <w14:ligatures w14:val="none"/>
-        </w:rPr>
-        <w:t>=</w:t>
+        <w:t>serverStatus</w:t>
+      </w:r>
+      <w:r>
+        <w:rPr>
+          <w:rFonts w:ascii="Consolas" w:eastAsia="Times New Roman" w:hAnsi="Consolas" w:cs="Times New Roman"/>
+          <w:color w:val="CCCCCC"/>
+          <w:kern w:val="0"/>
+          <w:sz w:val="21"/>
+          <w:szCs w:val="21"/>
+          <w:lang w:eastAsia="en-IN"/>
+          <w14:ligatures w14:val="none"/>
+        </w:rPr>
+        <w:t xml:space="preserve"> </w:t>
+      </w:r>
+      <w:r>
+        <w:rPr>
+          <w:rFonts w:ascii="Consolas" w:eastAsia="Times New Roman" w:hAnsi="Consolas" w:cs="Times New Roman"/>
+          <w:color w:val="D4D4D4"/>
+          <w:kern w:val="0"/>
+          <w:sz w:val="21"/>
+          <w:szCs w:val="21"/>
+          <w:lang w:eastAsia="en-IN"/>
+          <w14:ligatures w14:val="none"/>
+        </w:rPr>
+        <w:t>===</w:t>
+      </w:r>
+      <w:r>
+        <w:rPr>
+          <w:rFonts w:ascii="Consolas" w:eastAsia="Times New Roman" w:hAnsi="Consolas" w:cs="Times New Roman"/>
+          <w:color w:val="CCCCCC"/>
+          <w:kern w:val="0"/>
+          <w:sz w:val="21"/>
+          <w:szCs w:val="21"/>
+          <w:lang w:eastAsia="en-IN"/>
+          <w14:ligatures w14:val="none"/>
+        </w:rPr>
+        <w:t xml:space="preserve"> </w:t>
       </w:r>
       <w:r>
         <w:rPr>
@@ -5033,19 +3923,55 @@
           <w:lang w:eastAsia="en-IN"/>
           <w14:ligatures w14:val="none"/>
         </w:rPr>
+        <w:t>'online'</w:t>
+      </w:r>
+      <w:r>
+        <w:rPr>
+          <w:rFonts w:ascii="Consolas" w:eastAsia="Times New Roman" w:hAnsi="Consolas" w:cs="Times New Roman"/>
+          <w:color w:val="CCCCCC"/>
+          <w:kern w:val="0"/>
+          <w:sz w:val="21"/>
+          <w:szCs w:val="21"/>
+          <w:lang w:eastAsia="en-IN"/>
+          <w14:ligatures w14:val="none"/>
+        </w:rPr>
+        <w:t>}</w:t>
+      </w:r>
+      <w:r>
+        <w:rPr>
+          <w:rFonts w:ascii="Consolas" w:eastAsia="Times New Roman" w:hAnsi="Consolas" w:cs="Times New Roman"/>
+          <w:color w:val="CE9178"/>
+          <w:kern w:val="0"/>
+          <w:sz w:val="21"/>
+          <w:szCs w:val="21"/>
+          <w:lang w:eastAsia="en-IN"/>
+          <w14:ligatures w14:val="none"/>
+        </w:rPr>
         <w:t>"</w:t>
       </w:r>
       <w:r>
         <w:rPr>
           <w:rFonts w:ascii="Consolas" w:eastAsia="Times New Roman" w:hAnsi="Consolas" w:cs="Times New Roman"/>
-          <w:color w:val="CCCCCC"/>
-          <w:kern w:val="0"/>
-          <w:sz w:val="21"/>
-          <w:szCs w:val="21"/>
-          <w:lang w:eastAsia="en-IN"/>
-          <w14:ligatures w14:val="none"/>
-        </w:rPr>
-        <w:t>{</w:t>
+          <w:color w:val="808080"/>
+          <w:kern w:val="0"/>
+          <w:sz w:val="21"/>
+          <w:szCs w:val="21"/>
+          <w:lang w:eastAsia="en-IN"/>
+          <w14:ligatures w14:val="none"/>
+        </w:rPr>
+        <w:t>&gt;</w:t>
+      </w:r>
+      <w:r>
+        <w:rPr>
+          <w:rFonts w:ascii="Consolas" w:eastAsia="Times New Roman" w:hAnsi="Consolas" w:cs="Times New Roman"/>
+          <w:color w:val="CCCCCC"/>
+          <w:kern w:val="0"/>
+          <w:sz w:val="21"/>
+          <w:szCs w:val="21"/>
+          <w:lang w:eastAsia="en-IN"/>
+          <w14:ligatures w14:val="none"/>
+        </w:rPr>
+        <w:t xml:space="preserve">Server with Id {{ </w:t>
       </w:r>
       <w:r>
         <w:rPr>
@@ -5057,158 +3983,8 @@
           <w:lang w:eastAsia="en-IN"/>
           <w14:ligatures w14:val="none"/>
         </w:rPr>
-        <w:t>online</w:t>
-      </w:r>
-      <w:r>
-        <w:rPr>
-          <w:rFonts w:ascii="Consolas" w:eastAsia="Times New Roman" w:hAnsi="Consolas" w:cs="Times New Roman"/>
-          <w:color w:val="CCCCCC"/>
-          <w:kern w:val="0"/>
-          <w:sz w:val="21"/>
-          <w:szCs w:val="21"/>
-          <w:lang w:eastAsia="en-IN"/>
-          <w14:ligatures w14:val="none"/>
-        </w:rPr>
-        <w:t xml:space="preserve">: </w:t>
-      </w:r>
-      <w:proofErr w:type="spellStart"/>
-      <w:r>
-        <w:rPr>
-          <w:rFonts w:ascii="Consolas" w:eastAsia="Times New Roman" w:hAnsi="Consolas" w:cs="Times New Roman"/>
-          <w:color w:val="9CDCFE"/>
-          <w:kern w:val="0"/>
-          <w:sz w:val="21"/>
-          <w:szCs w:val="21"/>
-          <w:lang w:eastAsia="en-IN"/>
-          <w14:ligatures w14:val="none"/>
-        </w:rPr>
-        <w:t>serverStatus</w:t>
-      </w:r>
-      <w:proofErr w:type="spellEnd"/>
-      <w:r>
-        <w:rPr>
-          <w:rFonts w:ascii="Consolas" w:eastAsia="Times New Roman" w:hAnsi="Consolas" w:cs="Times New Roman"/>
-          <w:color w:val="CCCCCC"/>
-          <w:kern w:val="0"/>
-          <w:sz w:val="21"/>
-          <w:szCs w:val="21"/>
-          <w:lang w:eastAsia="en-IN"/>
-          <w14:ligatures w14:val="none"/>
-        </w:rPr>
-        <w:t xml:space="preserve"> </w:t>
-      </w:r>
-      <w:r>
-        <w:rPr>
-          <w:rFonts w:ascii="Consolas" w:eastAsia="Times New Roman" w:hAnsi="Consolas" w:cs="Times New Roman"/>
-          <w:color w:val="D4D4D4"/>
-          <w:kern w:val="0"/>
-          <w:sz w:val="21"/>
-          <w:szCs w:val="21"/>
-          <w:lang w:eastAsia="en-IN"/>
-          <w14:ligatures w14:val="none"/>
-        </w:rPr>
-        <w:t>===</w:t>
-      </w:r>
-      <w:r>
-        <w:rPr>
-          <w:rFonts w:ascii="Consolas" w:eastAsia="Times New Roman" w:hAnsi="Consolas" w:cs="Times New Roman"/>
-          <w:color w:val="CCCCCC"/>
-          <w:kern w:val="0"/>
-          <w:sz w:val="21"/>
-          <w:szCs w:val="21"/>
-          <w:lang w:eastAsia="en-IN"/>
-          <w14:ligatures w14:val="none"/>
-        </w:rPr>
-        <w:t xml:space="preserve"> </w:t>
-      </w:r>
-      <w:r>
-        <w:rPr>
-          <w:rFonts w:ascii="Consolas" w:eastAsia="Times New Roman" w:hAnsi="Consolas" w:cs="Times New Roman"/>
-          <w:color w:val="CE9178"/>
-          <w:kern w:val="0"/>
-          <w:sz w:val="21"/>
-          <w:szCs w:val="21"/>
-          <w:lang w:eastAsia="en-IN"/>
-          <w14:ligatures w14:val="none"/>
-        </w:rPr>
-        <w:t>'online'</w:t>
-      </w:r>
-      <w:r>
-        <w:rPr>
-          <w:rFonts w:ascii="Consolas" w:eastAsia="Times New Roman" w:hAnsi="Consolas" w:cs="Times New Roman"/>
-          <w:color w:val="CCCCCC"/>
-          <w:kern w:val="0"/>
-          <w:sz w:val="21"/>
-          <w:szCs w:val="21"/>
-          <w:lang w:eastAsia="en-IN"/>
-          <w14:ligatures w14:val="none"/>
-        </w:rPr>
-        <w:t>}</w:t>
-      </w:r>
-      <w:r>
-        <w:rPr>
-          <w:rFonts w:ascii="Consolas" w:eastAsia="Times New Roman" w:hAnsi="Consolas" w:cs="Times New Roman"/>
-          <w:color w:val="CE9178"/>
-          <w:kern w:val="0"/>
-          <w:sz w:val="21"/>
-          <w:szCs w:val="21"/>
-          <w:lang w:eastAsia="en-IN"/>
-          <w14:ligatures w14:val="none"/>
-        </w:rPr>
-        <w:t>"</w:t>
-      </w:r>
-      <w:r>
-        <w:rPr>
-          <w:rFonts w:ascii="Consolas" w:eastAsia="Times New Roman" w:hAnsi="Consolas" w:cs="Times New Roman"/>
-          <w:color w:val="808080"/>
-          <w:kern w:val="0"/>
-          <w:sz w:val="21"/>
-          <w:szCs w:val="21"/>
-          <w:lang w:eastAsia="en-IN"/>
-          <w14:ligatures w14:val="none"/>
-        </w:rPr>
-        <w:t>&gt;</w:t>
-      </w:r>
-      <w:r>
-        <w:rPr>
-          <w:rFonts w:ascii="Consolas" w:eastAsia="Times New Roman" w:hAnsi="Consolas" w:cs="Times New Roman"/>
-          <w:color w:val="CCCCCC"/>
-          <w:kern w:val="0"/>
-          <w:sz w:val="21"/>
-          <w:szCs w:val="21"/>
-          <w:lang w:eastAsia="en-IN"/>
-          <w14:ligatures w14:val="none"/>
-        </w:rPr>
-        <w:t xml:space="preserve">Server with Id </w:t>
-      </w:r>
-      <w:proofErr w:type="gramStart"/>
-      <w:r>
-        <w:rPr>
-          <w:rFonts w:ascii="Consolas" w:eastAsia="Times New Roman" w:hAnsi="Consolas" w:cs="Times New Roman"/>
-          <w:color w:val="CCCCCC"/>
-          <w:kern w:val="0"/>
-          <w:sz w:val="21"/>
-          <w:szCs w:val="21"/>
-          <w:lang w:eastAsia="en-IN"/>
-          <w14:ligatures w14:val="none"/>
-        </w:rPr>
-        <w:t xml:space="preserve">{{ </w:t>
-      </w:r>
-      <w:proofErr w:type="spellStart"/>
-      <w:r>
-        <w:rPr>
-          <w:rFonts w:ascii="Consolas" w:eastAsia="Times New Roman" w:hAnsi="Consolas" w:cs="Times New Roman"/>
-          <w:color w:val="9CDCFE"/>
-          <w:kern w:val="0"/>
-          <w:sz w:val="21"/>
-          <w:szCs w:val="21"/>
-          <w:lang w:eastAsia="en-IN"/>
-          <w14:ligatures w14:val="none"/>
-        </w:rPr>
         <w:t>serverId</w:t>
       </w:r>
-      <w:proofErr w:type="spellEnd"/>
-      <w:proofErr w:type="gramEnd"/>
       <w:r>
         <w:rPr>
           <w:rFonts w:ascii="Consolas" w:eastAsia="Times New Roman" w:hAnsi="Consolas" w:cs="Times New Roman"/>
@@ -5221,7 +3997,6 @@
         </w:rPr>
         <w:t xml:space="preserve"> }} is {{ </w:t>
       </w:r>
-      <w:proofErr w:type="spellStart"/>
       <w:r>
         <w:rPr>
           <w:rFonts w:ascii="Consolas" w:eastAsia="Times New Roman" w:hAnsi="Consolas" w:cs="Times New Roman"/>
@@ -5234,7 +4009,6 @@
         </w:rPr>
         <w:t>getServerStatus</w:t>
       </w:r>
-      <w:proofErr w:type="spellEnd"/>
       <w:r>
         <w:rPr>
           <w:rFonts w:ascii="Consolas" w:eastAsia="Times New Roman" w:hAnsi="Consolas" w:cs="Times New Roman"/>
@@ -5349,22 +4123,8 @@
           <w:lang w:eastAsia="en-IN"/>
           <w14:ligatures w14:val="none"/>
         </w:rPr>
-        <w:t>*</w:t>
-      </w:r>
-      <w:proofErr w:type="spellStart"/>
-      <w:r>
-        <w:rPr>
-          <w:rFonts w:ascii="Consolas" w:eastAsia="Times New Roman" w:hAnsi="Consolas" w:cs="Times New Roman"/>
-          <w:color w:val="9CDCFE"/>
-          <w:kern w:val="0"/>
-          <w:sz w:val="21"/>
-          <w:szCs w:val="21"/>
-          <w:lang w:eastAsia="en-IN"/>
-          <w14:ligatures w14:val="none"/>
-        </w:rPr>
-        <w:t>ngFor</w:t>
-      </w:r>
-      <w:proofErr w:type="spellEnd"/>
+        <w:t>*ngFor</w:t>
+      </w:r>
       <w:r>
         <w:rPr>
           <w:rFonts w:ascii="Consolas" w:eastAsia="Times New Roman" w:hAnsi="Consolas" w:cs="Times New Roman"/>
@@ -5595,9 +4355,56 @@
           <w:lang w:eastAsia="en-IN"/>
           <w14:ligatures w14:val="none"/>
         </w:rPr>
-        <w:t>*</w:t>
-      </w:r>
-      <w:proofErr w:type="spellStart"/>
+        <w:t>*ngFor</w:t>
+      </w:r>
+      <w:r>
+        <w:rPr>
+          <w:rFonts w:ascii="Consolas" w:eastAsia="Times New Roman" w:hAnsi="Consolas" w:cs="Times New Roman"/>
+          <w:color w:val="CCCCCC"/>
+          <w:kern w:val="0"/>
+          <w:sz w:val="21"/>
+          <w:szCs w:val="21"/>
+          <w:lang w:eastAsia="en-IN"/>
+          <w14:ligatures w14:val="none"/>
+        </w:rPr>
+        <w:t>=</w:t>
+      </w:r>
+      <w:r>
+        <w:rPr>
+          <w:rFonts w:ascii="Consolas" w:eastAsia="Times New Roman" w:hAnsi="Consolas" w:cs="Times New Roman"/>
+          <w:color w:val="CE9178"/>
+          <w:kern w:val="0"/>
+          <w:sz w:val="21"/>
+          <w:szCs w:val="21"/>
+          <w:lang w:eastAsia="en-IN"/>
+          <w14:ligatures w14:val="none"/>
+        </w:rPr>
+        <w:t>"</w:t>
+      </w:r>
+      <w:r>
+        <w:rPr>
+          <w:rFonts w:ascii="Consolas" w:eastAsia="Times New Roman" w:hAnsi="Consolas" w:cs="Times New Roman"/>
+          <w:color w:val="569CD6"/>
+          <w:kern w:val="0"/>
+          <w:sz w:val="21"/>
+          <w:szCs w:val="21"/>
+          <w:lang w:eastAsia="en-IN"/>
+          <w14:ligatures w14:val="none"/>
+        </w:rPr>
+        <w:t>let</w:t>
+      </w:r>
+      <w:r>
+        <w:rPr>
+          <w:rFonts w:ascii="Consolas" w:eastAsia="Times New Roman" w:hAnsi="Consolas" w:cs="Times New Roman"/>
+          <w:color w:val="CCCCCC"/>
+          <w:kern w:val="0"/>
+          <w:sz w:val="21"/>
+          <w:szCs w:val="21"/>
+          <w:lang w:eastAsia="en-IN"/>
+          <w14:ligatures w14:val="none"/>
+        </w:rPr>
+        <w:t xml:space="preserve"> </w:t>
+      </w:r>
       <w:r>
         <w:rPr>
           <w:rFonts w:ascii="Consolas" w:eastAsia="Times New Roman" w:hAnsi="Consolas" w:cs="Times New Roman"/>
@@ -5608,32 +4415,19 @@
           <w:lang w:eastAsia="en-IN"/>
           <w14:ligatures w14:val="none"/>
         </w:rPr>
-        <w:t>ngFor</w:t>
-      </w:r>
-      <w:proofErr w:type="spellEnd"/>
-      <w:r>
-        <w:rPr>
-          <w:rFonts w:ascii="Consolas" w:eastAsia="Times New Roman" w:hAnsi="Consolas" w:cs="Times New Roman"/>
-          <w:color w:val="CCCCCC"/>
-          <w:kern w:val="0"/>
-          <w:sz w:val="21"/>
-          <w:szCs w:val="21"/>
-          <w:lang w:eastAsia="en-IN"/>
-          <w14:ligatures w14:val="none"/>
-        </w:rPr>
-        <w:t>=</w:t>
-      </w:r>
-      <w:r>
-        <w:rPr>
-          <w:rFonts w:ascii="Consolas" w:eastAsia="Times New Roman" w:hAnsi="Consolas" w:cs="Times New Roman"/>
-          <w:color w:val="CE9178"/>
-          <w:kern w:val="0"/>
-          <w:sz w:val="21"/>
-          <w:szCs w:val="21"/>
-          <w:lang w:eastAsia="en-IN"/>
-          <w14:ligatures w14:val="none"/>
-        </w:rPr>
-        <w:t>"</w:t>
+        <w:t>logItem</w:t>
+      </w:r>
+      <w:r>
+        <w:rPr>
+          <w:rFonts w:ascii="Consolas" w:eastAsia="Times New Roman" w:hAnsi="Consolas" w:cs="Times New Roman"/>
+          <w:color w:val="CCCCCC"/>
+          <w:kern w:val="0"/>
+          <w:sz w:val="21"/>
+          <w:szCs w:val="21"/>
+          <w:lang w:eastAsia="en-IN"/>
+          <w14:ligatures w14:val="none"/>
+        </w:rPr>
+        <w:t xml:space="preserve">  </w:t>
       </w:r>
       <w:r>
         <w:rPr>
@@ -5645,6 +4439,54 @@
           <w:lang w:eastAsia="en-IN"/>
           <w14:ligatures w14:val="none"/>
         </w:rPr>
+        <w:t>of</w:t>
+      </w:r>
+      <w:r>
+        <w:rPr>
+          <w:rFonts w:ascii="Consolas" w:eastAsia="Times New Roman" w:hAnsi="Consolas" w:cs="Times New Roman"/>
+          <w:color w:val="CCCCCC"/>
+          <w:kern w:val="0"/>
+          <w:sz w:val="21"/>
+          <w:szCs w:val="21"/>
+          <w:lang w:eastAsia="en-IN"/>
+          <w14:ligatures w14:val="none"/>
+        </w:rPr>
+        <w:t xml:space="preserve"> </w:t>
+      </w:r>
+      <w:r>
+        <w:rPr>
+          <w:rFonts w:ascii="Consolas" w:eastAsia="Times New Roman" w:hAnsi="Consolas" w:cs="Times New Roman"/>
+          <w:color w:val="9CDCFE"/>
+          <w:kern w:val="0"/>
+          <w:sz w:val="21"/>
+          <w:szCs w:val="21"/>
+          <w:lang w:eastAsia="en-IN"/>
+          <w14:ligatures w14:val="none"/>
+        </w:rPr>
+        <w:t>log</w:t>
+      </w:r>
+      <w:r>
+        <w:rPr>
+          <w:rFonts w:ascii="Consolas" w:eastAsia="Times New Roman" w:hAnsi="Consolas" w:cs="Times New Roman"/>
+          <w:color w:val="CCCCCC"/>
+          <w:kern w:val="0"/>
+          <w:sz w:val="21"/>
+          <w:szCs w:val="21"/>
+          <w:lang w:eastAsia="en-IN"/>
+          <w14:ligatures w14:val="none"/>
+        </w:rPr>
+        <w:t xml:space="preserve">; </w:t>
+      </w:r>
+      <w:r>
+        <w:rPr>
+          <w:rFonts w:ascii="Consolas" w:eastAsia="Times New Roman" w:hAnsi="Consolas" w:cs="Times New Roman"/>
+          <w:color w:val="569CD6"/>
+          <w:kern w:val="0"/>
+          <w:sz w:val="21"/>
+          <w:szCs w:val="21"/>
+          <w:lang w:eastAsia="en-IN"/>
+          <w14:ligatures w14:val="none"/>
+        </w:rPr>
         <w:t>let</w:t>
       </w:r>
       <w:r>
@@ -5659,8 +4501,6 @@
         </w:rPr>
         <w:t xml:space="preserve"> </w:t>
       </w:r>
-      <w:proofErr w:type="spellStart"/>
-      <w:proofErr w:type="gramStart"/>
       <w:r>
         <w:rPr>
           <w:rFonts w:ascii="Consolas" w:eastAsia="Times New Roman" w:hAnsi="Consolas" w:cs="Times New Roman"/>
@@ -5671,108 +4511,8 @@
           <w:lang w:eastAsia="en-IN"/>
           <w14:ligatures w14:val="none"/>
         </w:rPr>
-        <w:t>logItem</w:t>
-      </w:r>
-      <w:proofErr w:type="spellEnd"/>
-      <w:r>
-        <w:rPr>
-          <w:rFonts w:ascii="Consolas" w:eastAsia="Times New Roman" w:hAnsi="Consolas" w:cs="Times New Roman"/>
-          <w:color w:val="CCCCCC"/>
-          <w:kern w:val="0"/>
-          <w:sz w:val="21"/>
-          <w:szCs w:val="21"/>
-          <w:lang w:eastAsia="en-IN"/>
-          <w14:ligatures w14:val="none"/>
-        </w:rPr>
-        <w:t xml:space="preserve">  </w:t>
-      </w:r>
-      <w:r>
-        <w:rPr>
-          <w:rFonts w:ascii="Consolas" w:eastAsia="Times New Roman" w:hAnsi="Consolas" w:cs="Times New Roman"/>
-          <w:color w:val="569CD6"/>
-          <w:kern w:val="0"/>
-          <w:sz w:val="21"/>
-          <w:szCs w:val="21"/>
-          <w:lang w:eastAsia="en-IN"/>
-          <w14:ligatures w14:val="none"/>
-        </w:rPr>
-        <w:t>of</w:t>
-      </w:r>
-      <w:proofErr w:type="gramEnd"/>
-      <w:r>
-        <w:rPr>
-          <w:rFonts w:ascii="Consolas" w:eastAsia="Times New Roman" w:hAnsi="Consolas" w:cs="Times New Roman"/>
-          <w:color w:val="CCCCCC"/>
-          <w:kern w:val="0"/>
-          <w:sz w:val="21"/>
-          <w:szCs w:val="21"/>
-          <w:lang w:eastAsia="en-IN"/>
-          <w14:ligatures w14:val="none"/>
-        </w:rPr>
-        <w:t xml:space="preserve"> </w:t>
-      </w:r>
-      <w:r>
-        <w:rPr>
-          <w:rFonts w:ascii="Consolas" w:eastAsia="Times New Roman" w:hAnsi="Consolas" w:cs="Times New Roman"/>
-          <w:color w:val="9CDCFE"/>
-          <w:kern w:val="0"/>
-          <w:sz w:val="21"/>
-          <w:szCs w:val="21"/>
-          <w:lang w:eastAsia="en-IN"/>
-          <w14:ligatures w14:val="none"/>
-        </w:rPr>
-        <w:t>log</w:t>
-      </w:r>
-      <w:r>
-        <w:rPr>
-          <w:rFonts w:ascii="Consolas" w:eastAsia="Times New Roman" w:hAnsi="Consolas" w:cs="Times New Roman"/>
-          <w:color w:val="CCCCCC"/>
-          <w:kern w:val="0"/>
-          <w:sz w:val="21"/>
-          <w:szCs w:val="21"/>
-          <w:lang w:eastAsia="en-IN"/>
-          <w14:ligatures w14:val="none"/>
-        </w:rPr>
-        <w:t xml:space="preserve">; </w:t>
-      </w:r>
-      <w:r>
-        <w:rPr>
-          <w:rFonts w:ascii="Consolas" w:eastAsia="Times New Roman" w:hAnsi="Consolas" w:cs="Times New Roman"/>
-          <w:color w:val="569CD6"/>
-          <w:kern w:val="0"/>
-          <w:sz w:val="21"/>
-          <w:szCs w:val="21"/>
-          <w:lang w:eastAsia="en-IN"/>
-          <w14:ligatures w14:val="none"/>
-        </w:rPr>
-        <w:t>let</w:t>
-      </w:r>
-      <w:r>
-        <w:rPr>
-          <w:rFonts w:ascii="Consolas" w:eastAsia="Times New Roman" w:hAnsi="Consolas" w:cs="Times New Roman"/>
-          <w:color w:val="CCCCCC"/>
-          <w:kern w:val="0"/>
-          <w:sz w:val="21"/>
-          <w:szCs w:val="21"/>
-          <w:lang w:eastAsia="en-IN"/>
-          <w14:ligatures w14:val="none"/>
-        </w:rPr>
-        <w:t xml:space="preserve"> </w:t>
-      </w:r>
-      <w:proofErr w:type="spellStart"/>
-      <w:r>
-        <w:rPr>
-          <w:rFonts w:ascii="Consolas" w:eastAsia="Times New Roman" w:hAnsi="Consolas" w:cs="Times New Roman"/>
-          <w:color w:val="9CDCFE"/>
-          <w:kern w:val="0"/>
-          <w:sz w:val="21"/>
-          <w:szCs w:val="21"/>
-          <w:lang w:eastAsia="en-IN"/>
-          <w14:ligatures w14:val="none"/>
-        </w:rPr>
         <w:t>i</w:t>
       </w:r>
-      <w:proofErr w:type="spellEnd"/>
       <w:r>
         <w:rPr>
           <w:rFonts w:ascii="Consolas" w:eastAsia="Times New Roman" w:hAnsi="Consolas" w:cs="Times New Roman"/>
@@ -5859,9 +4599,44 @@
           <w:lang w:eastAsia="en-IN"/>
           <w14:ligatures w14:val="none"/>
         </w:rPr>
-        <w:t>[</w:t>
-      </w:r>
-      <w:proofErr w:type="spellStart"/>
+        <w:t>[ngStyle]</w:t>
+      </w:r>
+      <w:r>
+        <w:rPr>
+          <w:rFonts w:ascii="Consolas" w:eastAsia="Times New Roman" w:hAnsi="Consolas" w:cs="Times New Roman"/>
+          <w:color w:val="CCCCCC"/>
+          <w:kern w:val="0"/>
+          <w:sz w:val="21"/>
+          <w:szCs w:val="21"/>
+          <w:lang w:eastAsia="en-IN"/>
+          <w14:ligatures w14:val="none"/>
+        </w:rPr>
+        <w:t>=</w:t>
+      </w:r>
+      <w:r>
+        <w:rPr>
+          <w:rFonts w:ascii="Consolas" w:eastAsia="Times New Roman" w:hAnsi="Consolas" w:cs="Times New Roman"/>
+          <w:color w:val="CE9178"/>
+          <w:kern w:val="0"/>
+          <w:sz w:val="21"/>
+          <w:szCs w:val="21"/>
+          <w:lang w:eastAsia="en-IN"/>
+          <w14:ligatures w14:val="none"/>
+        </w:rPr>
+        <w:t>"</w:t>
+      </w:r>
+      <w:r>
+        <w:rPr>
+          <w:rFonts w:ascii="Consolas" w:eastAsia="Times New Roman" w:hAnsi="Consolas" w:cs="Times New Roman"/>
+          <w:color w:val="CCCCCC"/>
+          <w:kern w:val="0"/>
+          <w:sz w:val="21"/>
+          <w:szCs w:val="21"/>
+          <w:lang w:eastAsia="en-IN"/>
+          <w14:ligatures w14:val="none"/>
+        </w:rPr>
+        <w:t>{</w:t>
+      </w:r>
       <w:r>
         <w:rPr>
           <w:rFonts w:ascii="Consolas" w:eastAsia="Times New Roman" w:hAnsi="Consolas" w:cs="Times New Roman"/>
@@ -5872,9 +4647,20 @@
           <w:lang w:eastAsia="en-IN"/>
           <w14:ligatures w14:val="none"/>
         </w:rPr>
-        <w:t>ngStyle</w:t>
-      </w:r>
-      <w:proofErr w:type="spellEnd"/>
+        <w:t>backgroundColor</w:t>
+      </w:r>
+      <w:r>
+        <w:rPr>
+          <w:rFonts w:ascii="Consolas" w:eastAsia="Times New Roman" w:hAnsi="Consolas" w:cs="Times New Roman"/>
+          <w:color w:val="CCCCCC"/>
+          <w:kern w:val="0"/>
+          <w:sz w:val="21"/>
+          <w:szCs w:val="21"/>
+          <w:lang w:eastAsia="en-IN"/>
+          <w14:ligatures w14:val="none"/>
+        </w:rPr>
+        <w:t xml:space="preserve">: </w:t>
+      </w:r>
       <w:r>
         <w:rPr>
           <w:rFonts w:ascii="Consolas" w:eastAsia="Times New Roman" w:hAnsi="Consolas" w:cs="Times New Roman"/>
@@ -5885,19 +4671,67 @@
           <w:lang w:eastAsia="en-IN"/>
           <w14:ligatures w14:val="none"/>
         </w:rPr>
-        <w:t>]</w:t>
-      </w:r>
-      <w:r>
-        <w:rPr>
-          <w:rFonts w:ascii="Consolas" w:eastAsia="Times New Roman" w:hAnsi="Consolas" w:cs="Times New Roman"/>
-          <w:color w:val="CCCCCC"/>
-          <w:kern w:val="0"/>
-          <w:sz w:val="21"/>
-          <w:szCs w:val="21"/>
-          <w:lang w:eastAsia="en-IN"/>
-          <w14:ligatures w14:val="none"/>
-        </w:rPr>
-        <w:t>=</w:t>
+        <w:t>i</w:t>
+      </w:r>
+      <w:r>
+        <w:rPr>
+          <w:rFonts w:ascii="Consolas" w:eastAsia="Times New Roman" w:hAnsi="Consolas" w:cs="Times New Roman"/>
+          <w:color w:val="D4D4D4"/>
+          <w:kern w:val="0"/>
+          <w:sz w:val="21"/>
+          <w:szCs w:val="21"/>
+          <w:lang w:eastAsia="en-IN"/>
+          <w14:ligatures w14:val="none"/>
+        </w:rPr>
+        <w:t>&gt;=</w:t>
+      </w:r>
+      <w:r>
+        <w:rPr>
+          <w:rFonts w:ascii="Consolas" w:eastAsia="Times New Roman" w:hAnsi="Consolas" w:cs="Times New Roman"/>
+          <w:color w:val="B5CEA8"/>
+          <w:kern w:val="0"/>
+          <w:sz w:val="21"/>
+          <w:szCs w:val="21"/>
+          <w:lang w:eastAsia="en-IN"/>
+          <w14:ligatures w14:val="none"/>
+        </w:rPr>
+        <w:t>4</w:t>
+      </w:r>
+      <w:r>
+        <w:rPr>
+          <w:rFonts w:ascii="Consolas" w:eastAsia="Times New Roman" w:hAnsi="Consolas" w:cs="Times New Roman"/>
+          <w:color w:val="CCCCCC"/>
+          <w:kern w:val="0"/>
+          <w:sz w:val="21"/>
+          <w:szCs w:val="21"/>
+          <w:lang w:eastAsia="en-IN"/>
+          <w14:ligatures w14:val="none"/>
+        </w:rPr>
+        <w:t xml:space="preserve"> </w:t>
+      </w:r>
+      <w:r>
+        <w:rPr>
+          <w:rFonts w:ascii="Consolas" w:eastAsia="Times New Roman" w:hAnsi="Consolas" w:cs="Times New Roman"/>
+          <w:color w:val="D4D4D4"/>
+          <w:kern w:val="0"/>
+          <w:sz w:val="21"/>
+          <w:szCs w:val="21"/>
+          <w:lang w:eastAsia="en-IN"/>
+          <w14:ligatures w14:val="none"/>
+        </w:rPr>
+        <w:t>?</w:t>
+      </w:r>
+      <w:r>
+        <w:rPr>
+          <w:rFonts w:ascii="Consolas" w:eastAsia="Times New Roman" w:hAnsi="Consolas" w:cs="Times New Roman"/>
+          <w:color w:val="CCCCCC"/>
+          <w:kern w:val="0"/>
+          <w:sz w:val="21"/>
+          <w:szCs w:val="21"/>
+          <w:lang w:eastAsia="en-IN"/>
+          <w14:ligatures w14:val="none"/>
+        </w:rPr>
+        <w:t xml:space="preserve"> </w:t>
       </w:r>
       <w:r>
         <w:rPr>
@@ -5909,60 +4743,20 @@
           <w:lang w:eastAsia="en-IN"/>
           <w14:ligatures w14:val="none"/>
         </w:rPr>
-        <w:t>"</w:t>
-      </w:r>
-      <w:r>
-        <w:rPr>
-          <w:rFonts w:ascii="Consolas" w:eastAsia="Times New Roman" w:hAnsi="Consolas" w:cs="Times New Roman"/>
-          <w:color w:val="CCCCCC"/>
-          <w:kern w:val="0"/>
-          <w:sz w:val="21"/>
-          <w:szCs w:val="21"/>
-          <w:lang w:eastAsia="en-IN"/>
-          <w14:ligatures w14:val="none"/>
-        </w:rPr>
-        <w:t>{</w:t>
-      </w:r>
-      <w:proofErr w:type="spellStart"/>
-      <w:r>
-        <w:rPr>
-          <w:rFonts w:ascii="Consolas" w:eastAsia="Times New Roman" w:hAnsi="Consolas" w:cs="Times New Roman"/>
-          <w:color w:val="9CDCFE"/>
-          <w:kern w:val="0"/>
-          <w:sz w:val="21"/>
-          <w:szCs w:val="21"/>
-          <w:lang w:eastAsia="en-IN"/>
-          <w14:ligatures w14:val="none"/>
-        </w:rPr>
-        <w:t>backgroundColor</w:t>
-      </w:r>
-      <w:proofErr w:type="spellEnd"/>
-      <w:r>
-        <w:rPr>
-          <w:rFonts w:ascii="Consolas" w:eastAsia="Times New Roman" w:hAnsi="Consolas" w:cs="Times New Roman"/>
-          <w:color w:val="CCCCCC"/>
-          <w:kern w:val="0"/>
-          <w:sz w:val="21"/>
-          <w:szCs w:val="21"/>
-          <w:lang w:eastAsia="en-IN"/>
-          <w14:ligatures w14:val="none"/>
-        </w:rPr>
-        <w:t xml:space="preserve">: </w:t>
-      </w:r>
-      <w:proofErr w:type="spellStart"/>
-      <w:r>
-        <w:rPr>
-          <w:rFonts w:ascii="Consolas" w:eastAsia="Times New Roman" w:hAnsi="Consolas" w:cs="Times New Roman"/>
-          <w:color w:val="9CDCFE"/>
-          <w:kern w:val="0"/>
-          <w:sz w:val="21"/>
-          <w:szCs w:val="21"/>
-          <w:lang w:eastAsia="en-IN"/>
-          <w14:ligatures w14:val="none"/>
-        </w:rPr>
-        <w:t>i</w:t>
-      </w:r>
-      <w:proofErr w:type="spellEnd"/>
+        <w:t>'blue'</w:t>
+      </w:r>
+      <w:r>
+        <w:rPr>
+          <w:rFonts w:ascii="Consolas" w:eastAsia="Times New Roman" w:hAnsi="Consolas" w:cs="Times New Roman"/>
+          <w:color w:val="CCCCCC"/>
+          <w:kern w:val="0"/>
+          <w:sz w:val="21"/>
+          <w:szCs w:val="21"/>
+          <w:lang w:eastAsia="en-IN"/>
+          <w14:ligatures w14:val="none"/>
+        </w:rPr>
+        <w:t xml:space="preserve"> </w:t>
+      </w:r>
       <w:r>
         <w:rPr>
           <w:rFonts w:ascii="Consolas" w:eastAsia="Times New Roman" w:hAnsi="Consolas" w:cs="Times New Roman"/>
@@ -5973,108 +4767,8 @@
           <w:lang w:eastAsia="en-IN"/>
           <w14:ligatures w14:val="none"/>
         </w:rPr>
-        <w:t>&gt;=</w:t>
-      </w:r>
-      <w:proofErr w:type="gramStart"/>
-      <w:r>
-        <w:rPr>
-          <w:rFonts w:ascii="Consolas" w:eastAsia="Times New Roman" w:hAnsi="Consolas" w:cs="Times New Roman"/>
-          <w:color w:val="B5CEA8"/>
-          <w:kern w:val="0"/>
-          <w:sz w:val="21"/>
-          <w:szCs w:val="21"/>
-          <w:lang w:eastAsia="en-IN"/>
-          <w14:ligatures w14:val="none"/>
-        </w:rPr>
-        <w:t>4</w:t>
-      </w:r>
-      <w:r>
-        <w:rPr>
-          <w:rFonts w:ascii="Consolas" w:eastAsia="Times New Roman" w:hAnsi="Consolas" w:cs="Times New Roman"/>
-          <w:color w:val="CCCCCC"/>
-          <w:kern w:val="0"/>
-          <w:sz w:val="21"/>
-          <w:szCs w:val="21"/>
-          <w:lang w:eastAsia="en-IN"/>
-          <w14:ligatures w14:val="none"/>
-        </w:rPr>
-        <w:t xml:space="preserve"> </w:t>
-      </w:r>
-      <w:r>
-        <w:rPr>
-          <w:rFonts w:ascii="Consolas" w:eastAsia="Times New Roman" w:hAnsi="Consolas" w:cs="Times New Roman"/>
-          <w:color w:val="D4D4D4"/>
-          <w:kern w:val="0"/>
-          <w:sz w:val="21"/>
-          <w:szCs w:val="21"/>
-          <w:lang w:eastAsia="en-IN"/>
-          <w14:ligatures w14:val="none"/>
-        </w:rPr>
-        <w:t>?</w:t>
-      </w:r>
-      <w:proofErr w:type="gramEnd"/>
-      <w:r>
-        <w:rPr>
-          <w:rFonts w:ascii="Consolas" w:eastAsia="Times New Roman" w:hAnsi="Consolas" w:cs="Times New Roman"/>
-          <w:color w:val="CCCCCC"/>
-          <w:kern w:val="0"/>
-          <w:sz w:val="21"/>
-          <w:szCs w:val="21"/>
-          <w:lang w:eastAsia="en-IN"/>
-          <w14:ligatures w14:val="none"/>
-        </w:rPr>
-        <w:t xml:space="preserve"> </w:t>
-      </w:r>
-      <w:r>
-        <w:rPr>
-          <w:rFonts w:ascii="Consolas" w:eastAsia="Times New Roman" w:hAnsi="Consolas" w:cs="Times New Roman"/>
-          <w:color w:val="CE9178"/>
-          <w:kern w:val="0"/>
-          <w:sz w:val="21"/>
-          <w:szCs w:val="21"/>
-          <w:lang w:eastAsia="en-IN"/>
-          <w14:ligatures w14:val="none"/>
-        </w:rPr>
-        <w:t>'blue</w:t>
-      </w:r>
-      <w:proofErr w:type="gramStart"/>
-      <w:r>
-        <w:rPr>
-          <w:rFonts w:ascii="Consolas" w:eastAsia="Times New Roman" w:hAnsi="Consolas" w:cs="Times New Roman"/>
-          <w:color w:val="CE9178"/>
-          <w:kern w:val="0"/>
-          <w:sz w:val="21"/>
-          <w:szCs w:val="21"/>
-          <w:lang w:eastAsia="en-IN"/>
-          <w14:ligatures w14:val="none"/>
-        </w:rPr>
-        <w:t>'</w:t>
-      </w:r>
-      <w:r>
-        <w:rPr>
-          <w:rFonts w:ascii="Consolas" w:eastAsia="Times New Roman" w:hAnsi="Consolas" w:cs="Times New Roman"/>
-          <w:color w:val="CCCCCC"/>
-          <w:kern w:val="0"/>
-          <w:sz w:val="21"/>
-          <w:szCs w:val="21"/>
-          <w:lang w:eastAsia="en-IN"/>
-          <w14:ligatures w14:val="none"/>
-        </w:rPr>
-        <w:t xml:space="preserve"> </w:t>
-      </w:r>
-      <w:r>
-        <w:rPr>
-          <w:rFonts w:ascii="Consolas" w:eastAsia="Times New Roman" w:hAnsi="Consolas" w:cs="Times New Roman"/>
-          <w:color w:val="D4D4D4"/>
-          <w:kern w:val="0"/>
-          <w:sz w:val="21"/>
-          <w:szCs w:val="21"/>
-          <w:lang w:eastAsia="en-IN"/>
-          <w14:ligatures w14:val="none"/>
-        </w:rPr>
         <w:t>:</w:t>
       </w:r>
-      <w:proofErr w:type="gramEnd"/>
       <w:r>
         <w:rPr>
           <w:rFonts w:ascii="Consolas" w:eastAsia="Times New Roman" w:hAnsi="Consolas" w:cs="Times New Roman"/>
@@ -6149,9 +4843,68 @@
           <w:lang w:eastAsia="en-IN"/>
           <w14:ligatures w14:val="none"/>
         </w:rPr>
-        <w:t>[</w:t>
-      </w:r>
-      <w:proofErr w:type="spellStart"/>
+        <w:t>[ngClass]</w:t>
+      </w:r>
+      <w:r>
+        <w:rPr>
+          <w:rFonts w:ascii="Consolas" w:eastAsia="Times New Roman" w:hAnsi="Consolas" w:cs="Times New Roman"/>
+          <w:color w:val="CCCCCC"/>
+          <w:kern w:val="0"/>
+          <w:sz w:val="21"/>
+          <w:szCs w:val="21"/>
+          <w:lang w:eastAsia="en-IN"/>
+          <w14:ligatures w14:val="none"/>
+        </w:rPr>
+        <w:t>=</w:t>
+      </w:r>
+      <w:r>
+        <w:rPr>
+          <w:rFonts w:ascii="Consolas" w:eastAsia="Times New Roman" w:hAnsi="Consolas" w:cs="Times New Roman"/>
+          <w:color w:val="CE9178"/>
+          <w:kern w:val="0"/>
+          <w:sz w:val="21"/>
+          <w:szCs w:val="21"/>
+          <w:lang w:eastAsia="en-IN"/>
+          <w14:ligatures w14:val="none"/>
+        </w:rPr>
+        <w:t>"</w:t>
+      </w:r>
+      <w:r>
+        <w:rPr>
+          <w:rFonts w:ascii="Consolas" w:eastAsia="Times New Roman" w:hAnsi="Consolas" w:cs="Times New Roman"/>
+          <w:color w:val="CCCCCC"/>
+          <w:kern w:val="0"/>
+          <w:sz w:val="21"/>
+          <w:szCs w:val="21"/>
+          <w:lang w:eastAsia="en-IN"/>
+          <w14:ligatures w14:val="none"/>
+        </w:rPr>
+        <w:t>{</w:t>
+      </w:r>
+      <w:r>
+        <w:rPr>
+          <w:rFonts w:ascii="Consolas" w:eastAsia="Times New Roman" w:hAnsi="Consolas" w:cs="Times New Roman"/>
+          <w:color w:val="CE9178"/>
+          <w:kern w:val="0"/>
+          <w:sz w:val="21"/>
+          <w:szCs w:val="21"/>
+          <w:lang w:eastAsia="en-IN"/>
+          <w14:ligatures w14:val="none"/>
+        </w:rPr>
+        <w:t>'whiteText'</w:t>
+      </w:r>
+      <w:r>
+        <w:rPr>
+          <w:rFonts w:ascii="Consolas" w:eastAsia="Times New Roman" w:hAnsi="Consolas" w:cs="Times New Roman"/>
+          <w:color w:val="CCCCCC"/>
+          <w:kern w:val="0"/>
+          <w:sz w:val="21"/>
+          <w:szCs w:val="21"/>
+          <w:lang w:eastAsia="en-IN"/>
+          <w14:ligatures w14:val="none"/>
+        </w:rPr>
+        <w:t xml:space="preserve">: </w:t>
+      </w:r>
       <w:r>
         <w:rPr>
           <w:rFonts w:ascii="Consolas" w:eastAsia="Times New Roman" w:hAnsi="Consolas" w:cs="Times New Roman"/>
@@ -6162,121 +4915,8 @@
           <w:lang w:eastAsia="en-IN"/>
           <w14:ligatures w14:val="none"/>
         </w:rPr>
-        <w:t>ngClass</w:t>
-      </w:r>
-      <w:proofErr w:type="spellEnd"/>
-      <w:r>
-        <w:rPr>
-          <w:rFonts w:ascii="Consolas" w:eastAsia="Times New Roman" w:hAnsi="Consolas" w:cs="Times New Roman"/>
-          <w:color w:val="9CDCFE"/>
-          <w:kern w:val="0"/>
-          <w:sz w:val="21"/>
-          <w:szCs w:val="21"/>
-          <w:lang w:eastAsia="en-IN"/>
-          <w14:ligatures w14:val="none"/>
-        </w:rPr>
-        <w:t>]</w:t>
-      </w:r>
-      <w:r>
-        <w:rPr>
-          <w:rFonts w:ascii="Consolas" w:eastAsia="Times New Roman" w:hAnsi="Consolas" w:cs="Times New Roman"/>
-          <w:color w:val="CCCCCC"/>
-          <w:kern w:val="0"/>
-          <w:sz w:val="21"/>
-          <w:szCs w:val="21"/>
-          <w:lang w:eastAsia="en-IN"/>
-          <w14:ligatures w14:val="none"/>
-        </w:rPr>
-        <w:t>=</w:t>
-      </w:r>
-      <w:r>
-        <w:rPr>
-          <w:rFonts w:ascii="Consolas" w:eastAsia="Times New Roman" w:hAnsi="Consolas" w:cs="Times New Roman"/>
-          <w:color w:val="CE9178"/>
-          <w:kern w:val="0"/>
-          <w:sz w:val="21"/>
-          <w:szCs w:val="21"/>
-          <w:lang w:eastAsia="en-IN"/>
-          <w14:ligatures w14:val="none"/>
-        </w:rPr>
-        <w:t>"</w:t>
-      </w:r>
-      <w:r>
-        <w:rPr>
-          <w:rFonts w:ascii="Consolas" w:eastAsia="Times New Roman" w:hAnsi="Consolas" w:cs="Times New Roman"/>
-          <w:color w:val="CCCCCC"/>
-          <w:kern w:val="0"/>
-          <w:sz w:val="21"/>
-          <w:szCs w:val="21"/>
-          <w:lang w:eastAsia="en-IN"/>
-          <w14:ligatures w14:val="none"/>
-        </w:rPr>
-        <w:t>{</w:t>
-      </w:r>
-      <w:r>
-        <w:rPr>
-          <w:rFonts w:ascii="Consolas" w:eastAsia="Times New Roman" w:hAnsi="Consolas" w:cs="Times New Roman"/>
-          <w:color w:val="CE9178"/>
-          <w:kern w:val="0"/>
-          <w:sz w:val="21"/>
-          <w:szCs w:val="21"/>
-          <w:lang w:eastAsia="en-IN"/>
-          <w14:ligatures w14:val="none"/>
-        </w:rPr>
-        <w:t>'</w:t>
-      </w:r>
-      <w:proofErr w:type="spellStart"/>
-      <w:r>
-        <w:rPr>
-          <w:rFonts w:ascii="Consolas" w:eastAsia="Times New Roman" w:hAnsi="Consolas" w:cs="Times New Roman"/>
-          <w:color w:val="CE9178"/>
-          <w:kern w:val="0"/>
-          <w:sz w:val="21"/>
-          <w:szCs w:val="21"/>
-          <w:lang w:eastAsia="en-IN"/>
-          <w14:ligatures w14:val="none"/>
-        </w:rPr>
-        <w:t>whiteText</w:t>
-      </w:r>
-      <w:proofErr w:type="spellEnd"/>
-      <w:r>
-        <w:rPr>
-          <w:rFonts w:ascii="Consolas" w:eastAsia="Times New Roman" w:hAnsi="Consolas" w:cs="Times New Roman"/>
-          <w:color w:val="CE9178"/>
-          <w:kern w:val="0"/>
-          <w:sz w:val="21"/>
-          <w:szCs w:val="21"/>
-          <w:lang w:eastAsia="en-IN"/>
-          <w14:ligatures w14:val="none"/>
-        </w:rPr>
-        <w:t>'</w:t>
-      </w:r>
-      <w:r>
-        <w:rPr>
-          <w:rFonts w:ascii="Consolas" w:eastAsia="Times New Roman" w:hAnsi="Consolas" w:cs="Times New Roman"/>
-          <w:color w:val="CCCCCC"/>
-          <w:kern w:val="0"/>
-          <w:sz w:val="21"/>
-          <w:szCs w:val="21"/>
-          <w:lang w:eastAsia="en-IN"/>
-          <w14:ligatures w14:val="none"/>
-        </w:rPr>
-        <w:t xml:space="preserve">: </w:t>
-      </w:r>
-      <w:proofErr w:type="spellStart"/>
-      <w:r>
-        <w:rPr>
-          <w:rFonts w:ascii="Consolas" w:eastAsia="Times New Roman" w:hAnsi="Consolas" w:cs="Times New Roman"/>
-          <w:color w:val="9CDCFE"/>
-          <w:kern w:val="0"/>
-          <w:sz w:val="21"/>
-          <w:szCs w:val="21"/>
-          <w:lang w:eastAsia="en-IN"/>
-          <w14:ligatures w14:val="none"/>
-        </w:rPr>
         <w:t>i</w:t>
       </w:r>
-      <w:proofErr w:type="spellEnd"/>
       <w:r>
         <w:rPr>
           <w:rFonts w:ascii="Consolas" w:eastAsia="Times New Roman" w:hAnsi="Consolas" w:cs="Times New Roman"/>
@@ -6365,7 +5005,6 @@
         </w:rPr>
         <w:t>{{</w:t>
       </w:r>
-      <w:proofErr w:type="spellStart"/>
       <w:r>
         <w:rPr>
           <w:rFonts w:ascii="Consolas" w:eastAsia="Times New Roman" w:hAnsi="Consolas" w:cs="Times New Roman"/>
@@ -6378,8 +5017,6 @@
         </w:rPr>
         <w:t>logItem</w:t>
       </w:r>
-      <w:proofErr w:type="spellEnd"/>
-      <w:proofErr w:type="gramStart"/>
       <w:r>
         <w:rPr>
           <w:rFonts w:ascii="Consolas" w:eastAsia="Times New Roman" w:hAnsi="Consolas" w:cs="Times New Roman"/>
@@ -6402,20 +5039,7 @@
           <w:lang w:eastAsia="en-IN"/>
           <w14:ligatures w14:val="none"/>
         </w:rPr>
-        <w:t>&lt;</w:t>
-      </w:r>
-      <w:proofErr w:type="gramEnd"/>
-      <w:r>
-        <w:rPr>
-          <w:rFonts w:ascii="Consolas" w:eastAsia="Times New Roman" w:hAnsi="Consolas" w:cs="Times New Roman"/>
-          <w:color w:val="808080"/>
-          <w:kern w:val="0"/>
-          <w:sz w:val="21"/>
-          <w:szCs w:val="21"/>
-          <w:lang w:eastAsia="en-IN"/>
-          <w14:ligatures w14:val="none"/>
-        </w:rPr>
-        <w:t>/</w:t>
+        <w:t>&lt;/</w:t>
       </w:r>
       <w:r>
         <w:rPr>
@@ -6501,21 +5125,7 @@
         <w:rPr>
           <w:lang w:val="en-US"/>
         </w:rPr>
-        <w:t xml:space="preserve">It has 12 columns.  col-md is for medium screen responsiveness. Md-5 is 5 columns and md-7 </w:t>
-      </w:r>
-      <w:proofErr w:type="gramStart"/>
-      <w:r>
-        <w:rPr>
-          <w:lang w:val="en-US"/>
-        </w:rPr>
-        <w:t>is</w:t>
-      </w:r>
-      <w:proofErr w:type="gramEnd"/>
-      <w:r>
-        <w:rPr>
-          <w:lang w:val="en-US"/>
-        </w:rPr>
-        <w:t xml:space="preserve"> seven columns width</w:t>
+        <w:t>It has 12 columns.  col-md is for medium screen responsiveness. Md-5 is 5 columns and md-7 is seven columns width</w:t>
       </w:r>
     </w:p>
     <w:p>
@@ -7233,21 +5843,7 @@
         <w:rPr>
           <w:lang w:val="en-US"/>
         </w:rPr>
-        <w:t>&lt;</w:t>
-      </w:r>
-      <w:proofErr w:type="spellStart"/>
-      <w:r>
-        <w:rPr>
-          <w:lang w:val="en-US"/>
-        </w:rPr>
-        <w:t>hr</w:t>
-      </w:r>
-      <w:proofErr w:type="spellEnd"/>
-      <w:r>
-        <w:rPr>
-          <w:lang w:val="en-US"/>
-        </w:rPr>
-        <w:t>&gt;</w:t>
+        <w:t>&lt;hr&gt;</w:t>
       </w:r>
     </w:p>
     <w:p>
@@ -7407,7 +6003,6 @@
         </w:rPr>
         <w:t xml:space="preserve"> </w:t>
       </w:r>
-      <w:proofErr w:type="gramStart"/>
       <w:r>
         <w:rPr>
           <w:rFonts w:ascii="Consolas" w:eastAsia="Times New Roman" w:hAnsi="Consolas" w:cs="Times New Roman"/>
@@ -7444,7 +6039,6 @@
         </w:rPr>
         <w:t>:</w:t>
       </w:r>
-      <w:proofErr w:type="gramEnd"/>
       <w:r>
         <w:rPr>
           <w:rFonts w:ascii="Consolas" w:eastAsia="Times New Roman" w:hAnsi="Consolas" w:cs="Times New Roman"/>
@@ -7645,8 +6239,6 @@
         </w:rPr>
         <w:t xml:space="preserve"> </w:t>
       </w:r>
-      <w:proofErr w:type="spellStart"/>
-      <w:proofErr w:type="gramStart"/>
       <w:r>
         <w:rPr>
           <w:rFonts w:ascii="Consolas" w:eastAsia="Times New Roman" w:hAnsi="Consolas" w:cs="Times New Roman"/>
@@ -7659,7 +6251,6 @@
         </w:rPr>
         <w:t>imagePath</w:t>
       </w:r>
-      <w:proofErr w:type="spellEnd"/>
       <w:r>
         <w:rPr>
           <w:rFonts w:ascii="Consolas" w:eastAsia="Times New Roman" w:hAnsi="Consolas" w:cs="Times New Roman"/>
@@ -7684,7 +6275,6 @@
         </w:rPr>
         <w:t>:</w:t>
       </w:r>
-      <w:proofErr w:type="gramEnd"/>
       <w:r>
         <w:rPr>
           <w:rFonts w:ascii="Consolas" w:eastAsia="Times New Roman" w:hAnsi="Consolas" w:cs="Times New Roman"/>
@@ -7765,7 +6355,6 @@
         </w:rPr>
         <w:t xml:space="preserve">    </w:t>
       </w:r>
-      <w:proofErr w:type="gramStart"/>
       <w:r>
         <w:rPr>
           <w:rFonts w:ascii="Consolas" w:eastAsia="Times New Roman" w:hAnsi="Consolas" w:cs="Times New Roman"/>
@@ -7790,7 +6379,6 @@
         </w:rPr>
         <w:t>(</w:t>
       </w:r>
-      <w:proofErr w:type="gramEnd"/>
       <w:r>
         <w:rPr>
           <w:rFonts w:ascii="Consolas" w:eastAsia="Times New Roman" w:hAnsi="Consolas" w:cs="Times New Roman"/>
@@ -7851,7 +6439,6 @@
         </w:rPr>
         <w:t xml:space="preserve">, </w:t>
       </w:r>
-      <w:proofErr w:type="spellStart"/>
       <w:r>
         <w:rPr>
           <w:rFonts w:ascii="Consolas" w:eastAsia="Times New Roman" w:hAnsi="Consolas" w:cs="Times New Roman"/>
@@ -7864,7 +6451,6 @@
         </w:rPr>
         <w:t>desc</w:t>
       </w:r>
-      <w:proofErr w:type="spellEnd"/>
       <w:r>
         <w:rPr>
           <w:rFonts w:ascii="Consolas" w:eastAsia="Times New Roman" w:hAnsi="Consolas" w:cs="Times New Roman"/>
@@ -7913,7 +6499,6 @@
         </w:rPr>
         <w:t xml:space="preserve">, </w:t>
       </w:r>
-      <w:proofErr w:type="spellStart"/>
       <w:r>
         <w:rPr>
           <w:rFonts w:ascii="Consolas" w:eastAsia="Times New Roman" w:hAnsi="Consolas" w:cs="Times New Roman"/>
@@ -7926,7 +6511,6 @@
         </w:rPr>
         <w:t>imagePath</w:t>
       </w:r>
-      <w:proofErr w:type="spellEnd"/>
       <w:r>
         <w:rPr>
           <w:rFonts w:ascii="Consolas" w:eastAsia="Times New Roman" w:hAnsi="Consolas" w:cs="Times New Roman"/>
@@ -8127,8 +6711,6 @@
         </w:rPr>
         <w:t xml:space="preserve">        </w:t>
       </w:r>
-      <w:proofErr w:type="spellStart"/>
-      <w:proofErr w:type="gramStart"/>
       <w:r>
         <w:rPr>
           <w:rFonts w:ascii="Consolas" w:eastAsia="Times New Roman" w:hAnsi="Consolas" w:cs="Times New Roman"/>
@@ -8165,8 +6747,6 @@
         </w:rPr>
         <w:t>description</w:t>
       </w:r>
-      <w:proofErr w:type="spellEnd"/>
-      <w:proofErr w:type="gramEnd"/>
       <w:r>
         <w:rPr>
           <w:rFonts w:ascii="Consolas" w:eastAsia="Times New Roman" w:hAnsi="Consolas" w:cs="Times New Roman"/>
@@ -8203,7 +6783,6 @@
         </w:rPr>
         <w:t xml:space="preserve"> </w:t>
       </w:r>
-      <w:proofErr w:type="spellStart"/>
       <w:r>
         <w:rPr>
           <w:rFonts w:ascii="Consolas" w:eastAsia="Times New Roman" w:hAnsi="Consolas" w:cs="Times New Roman"/>
@@ -8216,7 +6795,6 @@
         </w:rPr>
         <w:t>desc</w:t>
       </w:r>
-      <w:proofErr w:type="spellEnd"/>
       <w:r>
         <w:rPr>
           <w:rFonts w:ascii="Consolas" w:eastAsia="Times New Roman" w:hAnsi="Consolas" w:cs="Times New Roman"/>
@@ -8257,8 +6835,6 @@
         </w:rPr>
         <w:t xml:space="preserve">        </w:t>
       </w:r>
-      <w:proofErr w:type="spellStart"/>
-      <w:proofErr w:type="gramStart"/>
       <w:r>
         <w:rPr>
           <w:rFonts w:ascii="Consolas" w:eastAsia="Times New Roman" w:hAnsi="Consolas" w:cs="Times New Roman"/>
@@ -8295,8 +6871,6 @@
         </w:rPr>
         <w:t>imagePath</w:t>
       </w:r>
-      <w:proofErr w:type="spellEnd"/>
-      <w:proofErr w:type="gramEnd"/>
       <w:r>
         <w:rPr>
           <w:rFonts w:ascii="Consolas" w:eastAsia="Times New Roman" w:hAnsi="Consolas" w:cs="Times New Roman"/>
@@ -8333,7 +6907,6 @@
         </w:rPr>
         <w:t xml:space="preserve"> </w:t>
       </w:r>
-      <w:proofErr w:type="spellStart"/>
       <w:r>
         <w:rPr>
           <w:rFonts w:ascii="Consolas" w:eastAsia="Times New Roman" w:hAnsi="Consolas" w:cs="Times New Roman"/>
@@ -8346,7 +6919,6 @@
         </w:rPr>
         <w:t>imagePath</w:t>
       </w:r>
-      <w:proofErr w:type="spellEnd"/>
       <w:r>
         <w:rPr>
           <w:rFonts w:ascii="Consolas" w:eastAsia="Times New Roman" w:hAnsi="Consolas" w:cs="Times New Roman"/>
@@ -8495,7 +7067,6 @@
         </w:rPr>
         <w:t xml:space="preserve">        </w:t>
       </w:r>
-      <w:proofErr w:type="spellStart"/>
       <w:r>
         <w:rPr>
           <w:rFonts w:ascii="Consolas" w:eastAsia="Times New Roman" w:hAnsi="Consolas" w:cs="Times New Roman"/>
@@ -8508,7 +7079,6 @@
         </w:rPr>
         <w:t>href</w:t>
       </w:r>
-      <w:proofErr w:type="spellEnd"/>
       <w:r>
         <w:rPr>
           <w:rFonts w:ascii="Consolas" w:eastAsia="Times New Roman" w:hAnsi="Consolas" w:cs="Times New Roman"/>
@@ -8595,33 +7165,7 @@
           <w:lang w:eastAsia="en-IN"/>
           <w14:ligatures w14:val="none"/>
         </w:rPr>
-        <w:t xml:space="preserve">"list-group-item </w:t>
-      </w:r>
-      <w:proofErr w:type="spellStart"/>
-      <w:r>
-        <w:rPr>
-          <w:rFonts w:ascii="Consolas" w:eastAsia="Times New Roman" w:hAnsi="Consolas" w:cs="Times New Roman"/>
-          <w:color w:val="CE9178"/>
-          <w:kern w:val="0"/>
-          <w:sz w:val="21"/>
-          <w:szCs w:val="21"/>
-          <w:lang w:eastAsia="en-IN"/>
-          <w14:ligatures w14:val="none"/>
-        </w:rPr>
-        <w:t>clearfix</w:t>
-      </w:r>
-      <w:proofErr w:type="spellEnd"/>
-      <w:r>
-        <w:rPr>
-          <w:rFonts w:ascii="Consolas" w:eastAsia="Times New Roman" w:hAnsi="Consolas" w:cs="Times New Roman"/>
-          <w:color w:val="CE9178"/>
-          <w:kern w:val="0"/>
-          <w:sz w:val="21"/>
-          <w:szCs w:val="21"/>
-          <w:lang w:eastAsia="en-IN"/>
-          <w14:ligatures w14:val="none"/>
-        </w:rPr>
-        <w:t>"</w:t>
+        <w:t>"list-group-item clearfix"</w:t>
       </w:r>
     </w:p>
     <w:p>
@@ -8661,22 +7205,8 @@
           <w:lang w:eastAsia="en-IN"/>
           <w14:ligatures w14:val="none"/>
         </w:rPr>
-        <w:t>*</w:t>
-      </w:r>
-      <w:proofErr w:type="spellStart"/>
-      <w:r>
-        <w:rPr>
-          <w:rFonts w:ascii="Consolas" w:eastAsia="Times New Roman" w:hAnsi="Consolas" w:cs="Times New Roman"/>
-          <w:color w:val="9CDCFE"/>
-          <w:kern w:val="0"/>
-          <w:sz w:val="21"/>
-          <w:szCs w:val="21"/>
-          <w:lang w:eastAsia="en-IN"/>
-          <w14:ligatures w14:val="none"/>
-        </w:rPr>
-        <w:t>ngFor</w:t>
-      </w:r>
-      <w:proofErr w:type="spellEnd"/>
+        <w:t>*ngFor</w:t>
+      </w:r>
       <w:r>
         <w:rPr>
           <w:rFonts w:ascii="Consolas" w:eastAsia="Times New Roman" w:hAnsi="Consolas" w:cs="Times New Roman"/>
@@ -9022,7 +7552,6 @@
         </w:rPr>
         <w:t>"list-group-item-heading"</w:t>
       </w:r>
-      <w:proofErr w:type="gramStart"/>
       <w:r>
         <w:rPr>
           <w:rFonts w:ascii="Consolas" w:eastAsia="Times New Roman" w:hAnsi="Consolas" w:cs="Times New Roman"/>
@@ -9045,20 +7574,7 @@
           <w:lang w:eastAsia="en-IN"/>
           <w14:ligatures w14:val="none"/>
         </w:rPr>
-        <w:t>{</w:t>
-      </w:r>
-      <w:proofErr w:type="gramEnd"/>
-      <w:r>
-        <w:rPr>
-          <w:rFonts w:ascii="Consolas" w:eastAsia="Times New Roman" w:hAnsi="Consolas" w:cs="Times New Roman"/>
-          <w:color w:val="CCCCCC"/>
-          <w:kern w:val="0"/>
-          <w:sz w:val="21"/>
-          <w:szCs w:val="21"/>
-          <w:lang w:eastAsia="en-IN"/>
-          <w14:ligatures w14:val="none"/>
-        </w:rPr>
-        <w:t xml:space="preserve">{ </w:t>
+        <w:t xml:space="preserve">{{ </w:t>
       </w:r>
       <w:r>
         <w:rPr>
@@ -9244,7 +7760,6 @@
         </w:rPr>
         <w:t>"list-group-item-text"</w:t>
       </w:r>
-      <w:proofErr w:type="gramStart"/>
       <w:r>
         <w:rPr>
           <w:rFonts w:ascii="Consolas" w:eastAsia="Times New Roman" w:hAnsi="Consolas" w:cs="Times New Roman"/>
@@ -9267,22 +7782,8 @@
           <w:lang w:eastAsia="en-IN"/>
           <w14:ligatures w14:val="none"/>
         </w:rPr>
-        <w:t>{</w:t>
-      </w:r>
-      <w:proofErr w:type="gramEnd"/>
-      <w:r>
-        <w:rPr>
-          <w:rFonts w:ascii="Consolas" w:eastAsia="Times New Roman" w:hAnsi="Consolas" w:cs="Times New Roman"/>
-          <w:color w:val="CCCCCC"/>
-          <w:kern w:val="0"/>
-          <w:sz w:val="21"/>
-          <w:szCs w:val="21"/>
-          <w:lang w:eastAsia="en-IN"/>
-          <w14:ligatures w14:val="none"/>
-        </w:rPr>
-        <w:t xml:space="preserve">{ </w:t>
-      </w:r>
-      <w:proofErr w:type="spellStart"/>
+        <w:t xml:space="preserve">{{ </w:t>
+      </w:r>
       <w:r>
         <w:rPr>
           <w:rFonts w:ascii="Consolas" w:eastAsia="Times New Roman" w:hAnsi="Consolas" w:cs="Times New Roman"/>
@@ -9319,7 +7820,6 @@
         </w:rPr>
         <w:t>description</w:t>
       </w:r>
-      <w:proofErr w:type="spellEnd"/>
       <w:r>
         <w:rPr>
           <w:rFonts w:ascii="Consolas" w:eastAsia="Times New Roman" w:hAnsi="Consolas" w:cs="Times New Roman"/>
@@ -9504,7 +8004,6 @@
         </w:rPr>
         <w:t xml:space="preserve">        </w:t>
       </w:r>
-      <w:proofErr w:type="spellStart"/>
       <w:r>
         <w:rPr>
           <w:rFonts w:ascii="Consolas" w:eastAsia="Times New Roman" w:hAnsi="Consolas" w:cs="Times New Roman"/>
@@ -9517,7 +8016,6 @@
         </w:rPr>
         <w:t>href</w:t>
       </w:r>
-      <w:proofErr w:type="spellEnd"/>
       <w:r>
         <w:rPr>
           <w:rFonts w:ascii="Consolas" w:eastAsia="Times New Roman" w:hAnsi="Consolas" w:cs="Times New Roman"/>
@@ -9604,33 +8102,7 @@
           <w:lang w:eastAsia="en-IN"/>
           <w14:ligatures w14:val="none"/>
         </w:rPr>
-        <w:t xml:space="preserve">"list-group-item </w:t>
-      </w:r>
-      <w:proofErr w:type="spellStart"/>
-      <w:r>
-        <w:rPr>
-          <w:rFonts w:ascii="Consolas" w:eastAsia="Times New Roman" w:hAnsi="Consolas" w:cs="Times New Roman"/>
-          <w:color w:val="CE9178"/>
-          <w:kern w:val="0"/>
-          <w:sz w:val="21"/>
-          <w:szCs w:val="21"/>
-          <w:lang w:eastAsia="en-IN"/>
-          <w14:ligatures w14:val="none"/>
-        </w:rPr>
-        <w:t>clearfix</w:t>
-      </w:r>
-      <w:proofErr w:type="spellEnd"/>
-      <w:r>
-        <w:rPr>
-          <w:rFonts w:ascii="Consolas" w:eastAsia="Times New Roman" w:hAnsi="Consolas" w:cs="Times New Roman"/>
-          <w:color w:val="CE9178"/>
-          <w:kern w:val="0"/>
-          <w:sz w:val="21"/>
-          <w:szCs w:val="21"/>
-          <w:lang w:eastAsia="en-IN"/>
-          <w14:ligatures w14:val="none"/>
-        </w:rPr>
-        <w:t>"</w:t>
+        <w:t>"list-group-item clearfix"</w:t>
       </w:r>
     </w:p>
     <w:p>
@@ -9670,22 +8142,8 @@
           <w:lang w:eastAsia="en-IN"/>
           <w14:ligatures w14:val="none"/>
         </w:rPr>
-        <w:t>*</w:t>
-      </w:r>
-      <w:proofErr w:type="spellStart"/>
-      <w:r>
-        <w:rPr>
-          <w:rFonts w:ascii="Consolas" w:eastAsia="Times New Roman" w:hAnsi="Consolas" w:cs="Times New Roman"/>
-          <w:color w:val="9CDCFE"/>
-          <w:kern w:val="0"/>
-          <w:sz w:val="21"/>
-          <w:szCs w:val="21"/>
-          <w:lang w:eastAsia="en-IN"/>
-          <w14:ligatures w14:val="none"/>
-        </w:rPr>
-        <w:t>ngFor</w:t>
-      </w:r>
-      <w:proofErr w:type="spellEnd"/>
+        <w:t>*ngFor</w:t>
+      </w:r>
       <w:r>
         <w:rPr>
           <w:rFonts w:ascii="Consolas" w:eastAsia="Times New Roman" w:hAnsi="Consolas" w:cs="Times New Roman"/>
@@ -9970,7 +8428,6 @@
         </w:rPr>
         <w:t>&lt;</w:t>
       </w:r>
-      <w:proofErr w:type="spellStart"/>
       <w:r>
         <w:rPr>
           <w:rFonts w:ascii="Consolas" w:eastAsia="Times New Roman" w:hAnsi="Consolas" w:cs="Times New Roman"/>
@@ -9983,7 +8440,6 @@
         </w:rPr>
         <w:t>img</w:t>
       </w:r>
-      <w:proofErr w:type="spellEnd"/>
     </w:p>
     <w:p>
       <w:pPr>
@@ -10022,9 +8478,32 @@
           <w:lang w:eastAsia="en-IN"/>
           <w14:ligatures w14:val="none"/>
         </w:rPr>
-        <w:t>[</w:t>
-      </w:r>
-      <w:proofErr w:type="spellStart"/>
+        <w:t>[src]</w:t>
+      </w:r>
+      <w:r>
+        <w:rPr>
+          <w:rFonts w:ascii="Consolas" w:eastAsia="Times New Roman" w:hAnsi="Consolas" w:cs="Times New Roman"/>
+          <w:color w:val="CCCCCC"/>
+          <w:kern w:val="0"/>
+          <w:sz w:val="21"/>
+          <w:szCs w:val="21"/>
+          <w:lang w:eastAsia="en-IN"/>
+          <w14:ligatures w14:val="none"/>
+        </w:rPr>
+        <w:t>=</w:t>
+      </w:r>
+      <w:r>
+        <w:rPr>
+          <w:rFonts w:ascii="Consolas" w:eastAsia="Times New Roman" w:hAnsi="Consolas" w:cs="Times New Roman"/>
+          <w:color w:val="CE9178"/>
+          <w:kern w:val="0"/>
+          <w:sz w:val="21"/>
+          <w:szCs w:val="21"/>
+          <w:lang w:eastAsia="en-IN"/>
+          <w14:ligatures w14:val="none"/>
+        </w:rPr>
+        <w:t>"</w:t>
+      </w:r>
       <w:r>
         <w:rPr>
           <w:rFonts w:ascii="Consolas" w:eastAsia="Times New Roman" w:hAnsi="Consolas" w:cs="Times New Roman"/>
@@ -10035,9 +8514,20 @@
           <w:lang w:eastAsia="en-IN"/>
           <w14:ligatures w14:val="none"/>
         </w:rPr>
-        <w:t>src</w:t>
-      </w:r>
-      <w:proofErr w:type="spellEnd"/>
+        <w:t>recipe</w:t>
+      </w:r>
+      <w:r>
+        <w:rPr>
+          <w:rFonts w:ascii="Consolas" w:eastAsia="Times New Roman" w:hAnsi="Consolas" w:cs="Times New Roman"/>
+          <w:color w:val="CCCCCC"/>
+          <w:kern w:val="0"/>
+          <w:sz w:val="21"/>
+          <w:szCs w:val="21"/>
+          <w:lang w:eastAsia="en-IN"/>
+          <w14:ligatures w14:val="none"/>
+        </w:rPr>
+        <w:t>.</w:t>
+      </w:r>
       <w:r>
         <w:rPr>
           <w:rFonts w:ascii="Consolas" w:eastAsia="Times New Roman" w:hAnsi="Consolas" w:cs="Times New Roman"/>
@@ -10048,72 +8538,8 @@
           <w:lang w:eastAsia="en-IN"/>
           <w14:ligatures w14:val="none"/>
         </w:rPr>
-        <w:t>]</w:t>
-      </w:r>
-      <w:r>
-        <w:rPr>
-          <w:rFonts w:ascii="Consolas" w:eastAsia="Times New Roman" w:hAnsi="Consolas" w:cs="Times New Roman"/>
-          <w:color w:val="CCCCCC"/>
-          <w:kern w:val="0"/>
-          <w:sz w:val="21"/>
-          <w:szCs w:val="21"/>
-          <w:lang w:eastAsia="en-IN"/>
-          <w14:ligatures w14:val="none"/>
-        </w:rPr>
-        <w:t>=</w:t>
-      </w:r>
-      <w:r>
-        <w:rPr>
-          <w:rFonts w:ascii="Consolas" w:eastAsia="Times New Roman" w:hAnsi="Consolas" w:cs="Times New Roman"/>
-          <w:color w:val="CE9178"/>
-          <w:kern w:val="0"/>
-          <w:sz w:val="21"/>
-          <w:szCs w:val="21"/>
-          <w:lang w:eastAsia="en-IN"/>
-          <w14:ligatures w14:val="none"/>
-        </w:rPr>
-        <w:t>"</w:t>
-      </w:r>
-      <w:proofErr w:type="spellStart"/>
-      <w:proofErr w:type="gramStart"/>
-      <w:r>
-        <w:rPr>
-          <w:rFonts w:ascii="Consolas" w:eastAsia="Times New Roman" w:hAnsi="Consolas" w:cs="Times New Roman"/>
-          <w:color w:val="9CDCFE"/>
-          <w:kern w:val="0"/>
-          <w:sz w:val="21"/>
-          <w:szCs w:val="21"/>
-          <w:lang w:eastAsia="en-IN"/>
-          <w14:ligatures w14:val="none"/>
-        </w:rPr>
-        <w:t>recipe</w:t>
-      </w:r>
-      <w:r>
-        <w:rPr>
-          <w:rFonts w:ascii="Consolas" w:eastAsia="Times New Roman" w:hAnsi="Consolas" w:cs="Times New Roman"/>
-          <w:color w:val="CCCCCC"/>
-          <w:kern w:val="0"/>
-          <w:sz w:val="21"/>
-          <w:szCs w:val="21"/>
-          <w:lang w:eastAsia="en-IN"/>
-          <w14:ligatures w14:val="none"/>
-        </w:rPr>
-        <w:t>.</w:t>
-      </w:r>
-      <w:r>
-        <w:rPr>
-          <w:rFonts w:ascii="Consolas" w:eastAsia="Times New Roman" w:hAnsi="Consolas" w:cs="Times New Roman"/>
-          <w:color w:val="9CDCFE"/>
-          <w:kern w:val="0"/>
-          <w:sz w:val="21"/>
-          <w:szCs w:val="21"/>
-          <w:lang w:eastAsia="en-IN"/>
-          <w14:ligatures w14:val="none"/>
-        </w:rPr>
         <w:t>imagePath</w:t>
       </w:r>
-      <w:proofErr w:type="spellEnd"/>
-      <w:proofErr w:type="gramEnd"/>
       <w:r>
         <w:rPr>
           <w:rFonts w:ascii="Consolas" w:eastAsia="Times New Roman" w:hAnsi="Consolas" w:cs="Times New Roman"/>
@@ -10188,9 +8614,20 @@
           <w:lang w:eastAsia="en-IN"/>
           <w14:ligatures w14:val="none"/>
         </w:rPr>
-        <w:t>"</w:t>
-      </w:r>
-      <w:proofErr w:type="gramStart"/>
+        <w:t xml:space="preserve">"{{ </w:t>
+      </w:r>
+      <w:r>
+        <w:rPr>
+          <w:rFonts w:ascii="Consolas" w:eastAsia="Times New Roman" w:hAnsi="Consolas" w:cs="Times New Roman"/>
+          <w:color w:val="9CDCFE"/>
+          <w:kern w:val="0"/>
+          <w:sz w:val="21"/>
+          <w:szCs w:val="21"/>
+          <w:lang w:eastAsia="en-IN"/>
+          <w14:ligatures w14:val="none"/>
+        </w:rPr>
+        <w:t>recipe</w:t>
+      </w:r>
       <w:r>
         <w:rPr>
           <w:rFonts w:ascii="Consolas" w:eastAsia="Times New Roman" w:hAnsi="Consolas" w:cs="Times New Roman"/>
@@ -10201,7 +8638,7 @@
           <w:lang w:eastAsia="en-IN"/>
           <w14:ligatures w14:val="none"/>
         </w:rPr>
-        <w:t xml:space="preserve">{{ </w:t>
+        <w:t>.</w:t>
       </w:r>
       <w:r>
         <w:rPr>
@@ -10213,33 +8650,8 @@
           <w:lang w:eastAsia="en-IN"/>
           <w14:ligatures w14:val="none"/>
         </w:rPr>
-        <w:t>recipe</w:t>
-      </w:r>
-      <w:r>
-        <w:rPr>
-          <w:rFonts w:ascii="Consolas" w:eastAsia="Times New Roman" w:hAnsi="Consolas" w:cs="Times New Roman"/>
-          <w:color w:val="CE9178"/>
-          <w:kern w:val="0"/>
-          <w:sz w:val="21"/>
-          <w:szCs w:val="21"/>
-          <w:lang w:eastAsia="en-IN"/>
-          <w14:ligatures w14:val="none"/>
-        </w:rPr>
-        <w:t>.</w:t>
-      </w:r>
-      <w:r>
-        <w:rPr>
-          <w:rFonts w:ascii="Consolas" w:eastAsia="Times New Roman" w:hAnsi="Consolas" w:cs="Times New Roman"/>
-          <w:color w:val="9CDCFE"/>
-          <w:kern w:val="0"/>
-          <w:sz w:val="21"/>
-          <w:szCs w:val="21"/>
-          <w:lang w:eastAsia="en-IN"/>
-          <w14:ligatures w14:val="none"/>
-        </w:rPr>
         <w:t>name</w:t>
       </w:r>
-      <w:proofErr w:type="gramEnd"/>
       <w:r>
         <w:rPr>
           <w:rFonts w:ascii="Consolas" w:eastAsia="Times New Roman" w:hAnsi="Consolas" w:cs="Times New Roman"/>
@@ -10314,33 +8726,7 @@
           <w:lang w:eastAsia="en-IN"/>
           <w14:ligatures w14:val="none"/>
         </w:rPr>
-        <w:t>"</w:t>
-      </w:r>
-      <w:proofErr w:type="spellStart"/>
-      <w:r>
-        <w:rPr>
-          <w:rFonts w:ascii="Consolas" w:eastAsia="Times New Roman" w:hAnsi="Consolas" w:cs="Times New Roman"/>
-          <w:color w:val="CE9178"/>
-          <w:kern w:val="0"/>
-          <w:sz w:val="21"/>
-          <w:szCs w:val="21"/>
-          <w:lang w:eastAsia="en-IN"/>
-          <w14:ligatures w14:val="none"/>
-        </w:rPr>
-        <w:t>img</w:t>
-      </w:r>
-      <w:proofErr w:type="spellEnd"/>
-      <w:r>
-        <w:rPr>
-          <w:rFonts w:ascii="Consolas" w:eastAsia="Times New Roman" w:hAnsi="Consolas" w:cs="Times New Roman"/>
-          <w:color w:val="CE9178"/>
-          <w:kern w:val="0"/>
-          <w:sz w:val="21"/>
-          <w:szCs w:val="21"/>
-          <w:lang w:eastAsia="en-IN"/>
-          <w14:ligatures w14:val="none"/>
-        </w:rPr>
-        <w:t>-responsive"</w:t>
+        <w:t>"img-responsive"</w:t>
       </w:r>
     </w:p>
     <w:p>
@@ -10566,6 +8952,12 @@
           <w:lang w:val="en-US"/>
         </w:rPr>
       </w:pPr>
+      <w:r>
+        <w:rPr>
+          <w:lang w:val="en-US"/>
+        </w:rPr>
+        <w:t>Yes we can use interface and constructor is not required</w:t>
+      </w:r>
     </w:p>
     <w:p>
       <w:pPr>

</xml_diff>